<commit_message>
archi modification for BNE
</commit_message>
<xml_diff>
--- a/CS401_HW_03_MIPS_Single_Cycle_Processor.docx
+++ b/CS401_HW_03_MIPS_Single_Cycle_Processor.docx
@@ -15194,7 +15194,7 @@
           <v:shape id="_x0000_i1025" type="#_x0000_t75" style="width:309.3pt;height:230.4pt" o:ole="">
             <v:imagedata r:id="rId12" o:title=""/>
           </v:shape>
-          <o:OLEObject Type="Embed" ProgID="Visio.Drawing.15" ShapeID="_x0000_i1025" DrawAspect="Content" ObjectID="_1613149811" r:id="rId13"/>
+          <o:OLEObject Type="Embed" ProgID="Visio.Drawing.15" ShapeID="_x0000_i1025" DrawAspect="Content" ObjectID="_1613156338" r:id="rId13"/>
         </w:object>
       </w:r>
     </w:p>
@@ -34097,8 +34097,6 @@
         </w:rPr>
         <w:t>(26)</w:t>
       </w:r>
-      <w:bookmarkStart w:id="0" w:name="_GoBack"/>
-      <w:bookmarkEnd w:id="0"/>
     </w:p>
     <w:p>
       <w:pPr>
@@ -34704,83 +34702,140 @@
       <w:pPr>
         <w:pStyle w:val="Heading2"/>
         <w:rPr>
-          <w:rFonts w:ascii="Calibri" w:hAnsi="Calibri"/>
-          <w:sz w:val="22"/>
-        </w:rPr>
-      </w:pPr>
+          <w:rStyle w:val="Emphasis"/>
+        </w:rPr>
+      </w:pPr>
+      <w:r>
+        <w:rPr>
+          <w:rStyle w:val="Emphasis"/>
+        </w:rPr>
+        <w:lastRenderedPageBreak/>
+        <w:t xml:space="preserve">Step 1: </w:t>
+      </w:r>
+      <w:r>
+        <w:rPr>
+          <w:rStyle w:val="Emphasis"/>
+        </w:rPr>
+        <w:t xml:space="preserve">Directly modify the MIPS processor schematic (given </w:t>
+      </w:r>
+      <w:r>
+        <w:rPr>
+          <w:rStyle w:val="Emphasis"/>
+        </w:rPr>
+        <w:t>here</w:t>
+      </w:r>
+      <w:r>
+        <w:rPr>
+          <w:rStyle w:val="Emphasis"/>
+        </w:rPr>
+        <w:t xml:space="preserve">) to show what changes </w:t>
+      </w:r>
+      <w:r>
+        <w:rPr>
+          <w:rStyle w:val="Emphasis"/>
+        </w:rPr>
+        <w:t>are</w:t>
+      </w:r>
+      <w:r>
+        <w:rPr>
+          <w:rStyle w:val="Emphasis"/>
+        </w:rPr>
+        <w:t xml:space="preserve"> necessary to the hardware </w:t>
+      </w:r>
+      <w:r>
+        <w:rPr>
+          <w:rStyle w:val="Emphasis"/>
+        </w:rPr>
+        <w:t>to add</w:t>
+      </w:r>
+      <w:r>
+        <w:rPr>
+          <w:rStyle w:val="Emphasis"/>
+        </w:rPr>
+        <w:t xml:space="preserve"> </w:t>
+      </w:r>
+      <w:r>
+        <w:rPr>
+          <w:rStyle w:val="Emphasis"/>
+        </w:rPr>
+        <w:t xml:space="preserve">XORI and </w:t>
+      </w:r>
+      <w:r>
+        <w:rPr>
+          <w:rStyle w:val="Emphasis"/>
+        </w:rPr>
+        <w:t>BNE. Draw your changes directly onto this schematic.</w:t>
+      </w:r>
+      <w:r>
+        <w:rPr>
+          <w:rStyle w:val="Emphasis"/>
+        </w:rPr>
+        <w:t xml:space="preserve"> </w:t>
+      </w:r>
     </w:p>
     <w:p>
       <w:pPr>
-        <w:pStyle w:val="Heading2"/>
-        <w:rPr>
-          <w:rStyle w:val="Emphasis"/>
-        </w:rPr>
-      </w:pPr>
-      <w:r>
-        <w:rPr>
-          <w:rStyle w:val="Emphasis"/>
-        </w:rPr>
-        <w:t xml:space="preserve">Step 1: </w:t>
-      </w:r>
-      <w:r>
-        <w:rPr>
-          <w:rStyle w:val="Emphasis"/>
-        </w:rPr>
-        <w:t xml:space="preserve">Directly modify the MIPS processor schematic (given </w:t>
-      </w:r>
-      <w:r>
-        <w:rPr>
-          <w:rStyle w:val="Emphasis"/>
-        </w:rPr>
-        <w:t>here</w:t>
-      </w:r>
-      <w:r>
-        <w:rPr>
-          <w:rStyle w:val="Emphasis"/>
-        </w:rPr>
-        <w:t xml:space="preserve">) to show what changes </w:t>
-      </w:r>
-      <w:r>
-        <w:rPr>
-          <w:rStyle w:val="Emphasis"/>
-        </w:rPr>
-        <w:t>are</w:t>
-      </w:r>
-      <w:r>
-        <w:rPr>
-          <w:rStyle w:val="Emphasis"/>
-        </w:rPr>
-        <w:t xml:space="preserve"> necessary to the hardware </w:t>
-      </w:r>
-      <w:r>
-        <w:rPr>
-          <w:rStyle w:val="Emphasis"/>
-        </w:rPr>
-        <w:t>to add</w:t>
-      </w:r>
-      <w:r>
-        <w:rPr>
-          <w:rStyle w:val="Emphasis"/>
-        </w:rPr>
-        <w:t xml:space="preserve"> </w:t>
-      </w:r>
-      <w:r>
-        <w:rPr>
-          <w:rStyle w:val="Emphasis"/>
-        </w:rPr>
-        <w:t xml:space="preserve">XORI and </w:t>
-      </w:r>
-      <w:r>
-        <w:rPr>
-          <w:rStyle w:val="Emphasis"/>
-        </w:rPr>
-        <w:t>BNE. Draw your changes directly onto this schematic.</w:t>
-      </w:r>
-      <w:r>
-        <w:rPr>
-          <w:rStyle w:val="Emphasis"/>
-        </w:rPr>
-        <w:t xml:space="preserve"> </w:t>
+        <w:pStyle w:val="Body"/>
+        <w:jc w:val="center"/>
+        <w:rPr>
+          <w:rFonts w:ascii="Calibri" w:hAnsi="Calibri"/>
+          <w:sz w:val="22"/>
+        </w:rPr>
+      </w:pPr>
+      <w:r>
+        <w:rPr>
+          <w:rFonts w:ascii="Calibri" w:hAnsi="Calibri"/>
+          <w:noProof/>
+          <w:sz w:val="22"/>
+        </w:rPr>
+        <w:drawing>
+          <wp:inline distT="0" distB="0" distL="0" distR="0">
+            <wp:extent cx="8072111" cy="4506163"/>
+            <wp:effectExtent l="0" t="0" r="5715" b="8890"/>
+            <wp:docPr id="58" name="Picture 58"/>
+            <wp:cNvGraphicFramePr>
+              <a:graphicFrameLocks xmlns:a="http://schemas.openxmlformats.org/drawingml/2006/main" noChangeAspect="1"/>
+            </wp:cNvGraphicFramePr>
+            <a:graphic xmlns:a="http://schemas.openxmlformats.org/drawingml/2006/main">
+              <a:graphicData uri="http://schemas.openxmlformats.org/drawingml/2006/picture">
+                <pic:pic xmlns:pic="http://schemas.openxmlformats.org/drawingml/2006/picture">
+                  <pic:nvPicPr>
+                    <pic:cNvPr id="58" name="mipssinglecycle.png"/>
+                    <pic:cNvPicPr/>
+                  </pic:nvPicPr>
+                  <pic:blipFill rotWithShape="1">
+                    <a:blip r:embed="rId25">
+                      <a:extLst>
+                        <a:ext uri="{28A0092B-C50C-407E-A947-70E740481C1C}">
+                          <a14:useLocalDpi xmlns:a14="http://schemas.microsoft.com/office/drawing/2010/main" val="0"/>
+                        </a:ext>
+                      </a:extLst>
+                    </a:blip>
+                    <a:srcRect l="2928" t="5856" r="4500" b="7587"/>
+                    <a:stretch/>
+                  </pic:blipFill>
+                  <pic:spPr bwMode="auto">
+                    <a:xfrm>
+                      <a:off x="0" y="0"/>
+                      <a:ext cx="8111860" cy="4528352"/>
+                    </a:xfrm>
+                    <a:prstGeom prst="rect">
+                      <a:avLst/>
+                    </a:prstGeom>
+                    <a:ln>
+                      <a:noFill/>
+                    </a:ln>
+                    <a:extLst>
+                      <a:ext uri="{53640926-AAD7-44D8-BBD7-CCE9431645EC}">
+                        <a14:shadowObscured xmlns:a14="http://schemas.microsoft.com/office/drawing/2010/main"/>
+                      </a:ext>
+                    </a:extLst>
+                  </pic:spPr>
+                </pic:pic>
+              </a:graphicData>
+            </a:graphic>
+          </wp:inline>
+        </w:drawing>
       </w:r>
     </w:p>
     <w:p>
@@ -34789,16 +34844,25 @@
         <w:jc w:val="center"/>
         <w:rPr>
           <w:rFonts w:ascii="Calibri" w:hAnsi="Calibri"/>
-          <w:sz w:val="22"/>
-        </w:rPr>
-      </w:pPr>
-      <w:r>
-        <w:object w:dxaOrig="13198" w:dyaOrig="7351">
-          <v:shape id="_x0000_i1026" type="#_x0000_t75" style="width:654.35pt;height:364.05pt" o:ole="">
-            <v:imagedata r:id="rId25" o:title=""/>
-          </v:shape>
-          <o:OLEObject Type="Embed" ProgID="Unknown" ShapeID="_x0000_i1026" DrawAspect="Content" ObjectID="_1613149812" r:id="rId26"/>
-        </w:object>
+          <w:b/>
+          <w:sz w:val="22"/>
+        </w:rPr>
+      </w:pPr>
+      <w:r>
+        <w:rPr>
+          <w:rFonts w:ascii="Calibri" w:hAnsi="Calibri"/>
+          <w:b/>
+          <w:sz w:val="22"/>
+        </w:rPr>
+        <w:t>Figure 3</w:t>
+      </w:r>
+      <w:r>
+        <w:rPr>
+          <w:rFonts w:ascii="Calibri" w:hAnsi="Calibri"/>
+          <w:b/>
+          <w:sz w:val="22"/>
+        </w:rPr>
+        <w:t>: Single-cycle MIPS processor</w:t>
       </w:r>
     </w:p>
     <w:p>
@@ -34811,37 +34875,63 @@
           <w:sz w:val="22"/>
         </w:rPr>
       </w:pPr>
-      <w:r>
-        <w:rPr>
-          <w:rFonts w:ascii="Calibri" w:hAnsi="Calibri"/>
-          <w:b/>
-          <w:sz w:val="22"/>
-        </w:rPr>
-        <w:t>Figure 3</w:t>
-      </w:r>
-      <w:r>
-        <w:rPr>
-          <w:rFonts w:ascii="Calibri" w:hAnsi="Calibri"/>
-          <w:b/>
-          <w:sz w:val="22"/>
-        </w:rPr>
-        <w:t>: Single-cycle MIPS processor</w:t>
-      </w:r>
     </w:p>
     <w:p>
       <w:pPr>
         <w:pStyle w:val="Body"/>
-        <w:jc w:val="center"/>
-        <w:rPr>
-          <w:rFonts w:ascii="Calibri" w:hAnsi="Calibri"/>
-          <w:b/>
-          <w:sz w:val="22"/>
-        </w:rPr>
-      </w:pPr>
+        <w:numPr>
+          <w:ilvl w:val="0"/>
+          <w:numId w:val="25"/>
+        </w:numPr>
+        <w:spacing w:after="0"/>
+        <w:jc w:val="left"/>
+        <w:rPr>
+          <w:rFonts w:ascii="Calibri" w:hAnsi="Calibri"/>
+          <w:b/>
+          <w:sz w:val="22"/>
+        </w:rPr>
+      </w:pPr>
+      <w:r>
+        <w:rPr>
+          <w:rFonts w:ascii="Calibri" w:hAnsi="Calibri"/>
+          <w:b/>
+          <w:sz w:val="22"/>
+        </w:rPr>
+        <w:t xml:space="preserve">XORI : </w:t>
+      </w:r>
+      <w:r>
+        <w:rPr>
+          <w:rFonts w:ascii="Calibri" w:hAnsi="Calibri"/>
+          <w:b/>
+          <w:sz w:val="22"/>
+        </w:rPr>
+        <w:t>Modify ALU to include XOR function</w:t>
+      </w:r>
+      <w:r>
+        <w:rPr>
+          <w:rFonts w:ascii="Calibri" w:hAnsi="Calibri"/>
+          <w:b/>
+          <w:sz w:val="22"/>
+        </w:rPr>
+        <w:t>.</w:t>
+      </w:r>
+      <w:r>
+        <w:rPr>
+          <w:rFonts w:ascii="Calibri" w:hAnsi="Calibri"/>
+          <w:b/>
+          <w:sz w:val="22"/>
+        </w:rPr>
+        <w:t xml:space="preserve"> </w:t>
+      </w:r>
     </w:p>
     <w:p>
       <w:pPr>
         <w:pStyle w:val="Body"/>
+        <w:numPr>
+          <w:ilvl w:val="0"/>
+          <w:numId w:val="25"/>
+        </w:numPr>
+        <w:jc w:val="left"/>
         <w:rPr>
           <w:rFonts w:ascii="Calibri" w:hAnsi="Calibri"/>
           <w:b/>
@@ -34853,8 +34943,33 @@
           <w:cols w:space="720"/>
         </w:sectPr>
       </w:pPr>
+      <w:r>
+        <w:rPr>
+          <w:rFonts w:ascii="Calibri" w:hAnsi="Calibri"/>
+          <w:b/>
+          <w:sz w:val="22"/>
+        </w:rPr>
+        <w:t xml:space="preserve">BNE : </w:t>
+      </w:r>
+      <w:r>
+        <w:rPr>
+          <w:rFonts w:ascii="Calibri" w:hAnsi="Calibri"/>
+          <w:b/>
+          <w:sz w:val="22"/>
+        </w:rPr>
+        <w:t>a</w:t>
+      </w:r>
+      <w:r>
+        <w:rPr>
+          <w:rFonts w:ascii="Calibri" w:hAnsi="Calibri"/>
+          <w:b/>
+          <w:sz w:val="22"/>
+        </w:rPr>
+        <w:t>dd multiplexer , extend ALU-Zero through a NOT gate.</w:t>
+      </w:r>
+      <w:bookmarkStart w:id="0" w:name="_GoBack"/>
+      <w:bookmarkEnd w:id="0"/>
     </w:p>
-    <w:p/>
     <w:p>
       <w:pPr>
         <w:pStyle w:val="Heading2"/>
@@ -34862,11 +34977,20 @@
           <w:rStyle w:val="Emphasis"/>
         </w:rPr>
       </w:pPr>
+      <w:proofErr w:type="spellStart"/>
       <w:r>
         <w:rPr>
           <w:rStyle w:val="Emphasis"/>
         </w:rPr>
-        <w:t xml:space="preserve">Step 2: </w:t>
+        <w:lastRenderedPageBreak/>
+        <w:t>Ste</w:t>
+      </w:r>
+      <w:proofErr w:type="spellEnd"/>
+      <w:r>
+        <w:rPr>
+          <w:rStyle w:val="Emphasis"/>
+        </w:rPr>
+        <w:t xml:space="preserve">p 2: </w:t>
       </w:r>
       <w:r>
         <w:rPr>
@@ -34933,7 +35057,7 @@
         <w:gridCol w:w="963"/>
         <w:gridCol w:w="660"/>
         <w:gridCol w:w="222"/>
-        <w:gridCol w:w="816"/>
+        <w:gridCol w:w="773"/>
       </w:tblGrid>
       <w:tr>
         <w:tc>
@@ -34944,12 +35068,13 @@
             <w:pPr>
               <w:jc w:val="center"/>
               <w:rPr>
-                <w:b/>
-              </w:rPr>
-            </w:pPr>
-            <w:r>
-              <w:rPr>
-                <w:rFonts w:ascii="Calibri" w:hAnsi="Calibri"/>
+                <w:rFonts w:asciiTheme="minorHAnsi" w:hAnsiTheme="minorHAnsi" w:cstheme="minorHAnsi"/>
+                <w:b/>
+              </w:rPr>
+            </w:pPr>
+            <w:r>
+              <w:rPr>
+                <w:rFonts w:asciiTheme="minorHAnsi" w:hAnsiTheme="minorHAnsi" w:cstheme="minorHAnsi"/>
                 <w:b/>
               </w:rPr>
               <w:t>Instruction</w:t>
@@ -34964,19 +35089,20 @@
             <w:pPr>
               <w:jc w:val="center"/>
               <w:rPr>
-                <w:b/>
-              </w:rPr>
-            </w:pPr>
-            <w:r>
-              <w:rPr>
-                <w:rFonts w:ascii="Calibri" w:hAnsi="Calibri"/>
+                <w:rFonts w:asciiTheme="minorHAnsi" w:hAnsiTheme="minorHAnsi" w:cstheme="minorHAnsi"/>
+                <w:b/>
+              </w:rPr>
+            </w:pPr>
+            <w:r>
+              <w:rPr>
+                <w:rFonts w:asciiTheme="minorHAnsi" w:hAnsiTheme="minorHAnsi" w:cstheme="minorHAnsi"/>
                 <w:b/>
               </w:rPr>
               <w:t>Op</w:t>
             </w:r>
             <w:r>
               <w:rPr>
-                <w:rFonts w:ascii="Calibri" w:hAnsi="Calibri"/>
+                <w:rFonts w:asciiTheme="minorHAnsi" w:hAnsiTheme="minorHAnsi" w:cstheme="minorHAnsi"/>
                 <w:b/>
                 <w:vertAlign w:val="subscript"/>
               </w:rPr>
@@ -34992,7 +35118,7 @@
             <w:pPr>
               <w:jc w:val="center"/>
               <w:rPr>
-                <w:rFonts w:ascii="Calibri" w:hAnsi="Calibri"/>
+                <w:rFonts w:asciiTheme="minorHAnsi" w:hAnsiTheme="minorHAnsi" w:cstheme="minorHAnsi"/>
                 <w:b/>
                 <w:color w:val="000000" w:themeColor="text1"/>
               </w:rPr>
@@ -35007,13 +35133,14 @@
             <w:pPr>
               <w:jc w:val="center"/>
               <w:rPr>
+                <w:rFonts w:asciiTheme="minorHAnsi" w:hAnsiTheme="minorHAnsi" w:cstheme="minorHAnsi"/>
                 <w:b/>
               </w:rPr>
             </w:pPr>
             <w:proofErr w:type="spellStart"/>
             <w:r>
               <w:rPr>
-                <w:rFonts w:ascii="Calibri" w:hAnsi="Calibri"/>
+                <w:rFonts w:asciiTheme="minorHAnsi" w:hAnsiTheme="minorHAnsi" w:cstheme="minorHAnsi"/>
                 <w:b/>
               </w:rPr>
               <w:t>RegWrite</w:t>
@@ -35029,13 +35156,14 @@
             <w:pPr>
               <w:jc w:val="center"/>
               <w:rPr>
+                <w:rFonts w:asciiTheme="minorHAnsi" w:hAnsiTheme="minorHAnsi" w:cstheme="minorHAnsi"/>
                 <w:b/>
               </w:rPr>
             </w:pPr>
             <w:proofErr w:type="spellStart"/>
             <w:r>
               <w:rPr>
-                <w:rFonts w:ascii="Calibri" w:hAnsi="Calibri"/>
+                <w:rFonts w:asciiTheme="minorHAnsi" w:hAnsiTheme="minorHAnsi" w:cstheme="minorHAnsi"/>
                 <w:b/>
               </w:rPr>
               <w:t>RegDst</w:t>
@@ -35051,13 +35179,14 @@
             <w:pPr>
               <w:jc w:val="center"/>
               <w:rPr>
+                <w:rFonts w:asciiTheme="minorHAnsi" w:hAnsiTheme="minorHAnsi" w:cstheme="minorHAnsi"/>
                 <w:b/>
               </w:rPr>
             </w:pPr>
             <w:proofErr w:type="spellStart"/>
             <w:r>
               <w:rPr>
-                <w:rFonts w:ascii="Calibri" w:hAnsi="Calibri"/>
+                <w:rFonts w:asciiTheme="minorHAnsi" w:hAnsiTheme="minorHAnsi" w:cstheme="minorHAnsi"/>
                 <w:b/>
               </w:rPr>
               <w:t>AluSrc</w:t>
@@ -35073,12 +35202,13 @@
             <w:pPr>
               <w:jc w:val="center"/>
               <w:rPr>
-                <w:b/>
-              </w:rPr>
-            </w:pPr>
-            <w:r>
-              <w:rPr>
-                <w:rFonts w:ascii="Calibri" w:hAnsi="Calibri"/>
+                <w:rFonts w:asciiTheme="minorHAnsi" w:hAnsiTheme="minorHAnsi" w:cstheme="minorHAnsi"/>
+                <w:b/>
+              </w:rPr>
+            </w:pPr>
+            <w:r>
+              <w:rPr>
+                <w:rFonts w:asciiTheme="minorHAnsi" w:hAnsiTheme="minorHAnsi" w:cstheme="minorHAnsi"/>
                 <w:b/>
               </w:rPr>
               <w:t>Branch</w:t>
@@ -35093,13 +35223,14 @@
             <w:pPr>
               <w:jc w:val="center"/>
               <w:rPr>
+                <w:rFonts w:asciiTheme="minorHAnsi" w:hAnsiTheme="minorHAnsi" w:cstheme="minorHAnsi"/>
                 <w:b/>
               </w:rPr>
             </w:pPr>
             <w:proofErr w:type="spellStart"/>
             <w:r>
               <w:rPr>
-                <w:rFonts w:ascii="Calibri" w:hAnsi="Calibri"/>
+                <w:rFonts w:asciiTheme="minorHAnsi" w:hAnsiTheme="minorHAnsi" w:cstheme="minorHAnsi"/>
                 <w:b/>
               </w:rPr>
               <w:t>MemWrite</w:t>
@@ -35115,13 +35246,14 @@
             <w:pPr>
               <w:jc w:val="center"/>
               <w:rPr>
+                <w:rFonts w:asciiTheme="minorHAnsi" w:hAnsiTheme="minorHAnsi" w:cstheme="minorHAnsi"/>
                 <w:b/>
               </w:rPr>
             </w:pPr>
             <w:proofErr w:type="spellStart"/>
             <w:r>
               <w:rPr>
-                <w:rFonts w:ascii="Calibri" w:hAnsi="Calibri"/>
+                <w:rFonts w:asciiTheme="minorHAnsi" w:hAnsiTheme="minorHAnsi" w:cstheme="minorHAnsi"/>
                 <w:b/>
               </w:rPr>
               <w:t>MemtoReg</w:t>
@@ -35137,19 +35269,20 @@
             <w:pPr>
               <w:jc w:val="center"/>
               <w:rPr>
-                <w:b/>
-              </w:rPr>
-            </w:pPr>
-            <w:r>
-              <w:rPr>
-                <w:rFonts w:ascii="Calibri" w:hAnsi="Calibri"/>
+                <w:rFonts w:asciiTheme="minorHAnsi" w:hAnsiTheme="minorHAnsi" w:cstheme="minorHAnsi"/>
+                <w:b/>
+              </w:rPr>
+            </w:pPr>
+            <w:r>
+              <w:rPr>
+                <w:rFonts w:asciiTheme="minorHAnsi" w:hAnsiTheme="minorHAnsi" w:cstheme="minorHAnsi"/>
                 <w:b/>
               </w:rPr>
               <w:t>ALUOp</w:t>
             </w:r>
             <w:r>
               <w:rPr>
-                <w:rFonts w:ascii="Calibri" w:hAnsi="Calibri"/>
+                <w:rFonts w:asciiTheme="minorHAnsi" w:hAnsiTheme="minorHAnsi" w:cstheme="minorHAnsi"/>
                 <w:b/>
                 <w:vertAlign w:val="subscript"/>
               </w:rPr>
@@ -35165,12 +35298,13 @@
             <w:pPr>
               <w:jc w:val="center"/>
               <w:rPr>
-                <w:b/>
-              </w:rPr>
-            </w:pPr>
-            <w:r>
-              <w:rPr>
-                <w:rFonts w:ascii="Calibri" w:hAnsi="Calibri"/>
+                <w:rFonts w:asciiTheme="minorHAnsi" w:hAnsiTheme="minorHAnsi" w:cstheme="minorHAnsi"/>
+                <w:b/>
+              </w:rPr>
+            </w:pPr>
+            <w:r>
+              <w:rPr>
+                <w:rFonts w:asciiTheme="minorHAnsi" w:hAnsiTheme="minorHAnsi" w:cstheme="minorHAnsi"/>
                 <w:b/>
               </w:rPr>
               <w:t>Jump</w:t>
@@ -35185,6 +35319,7 @@
             <w:pPr>
               <w:jc w:val="center"/>
               <w:rPr>
+                <w:rFonts w:asciiTheme="minorHAnsi" w:hAnsiTheme="minorHAnsi" w:cstheme="minorHAnsi"/>
                 <w:b/>
                 <w:color w:val="000000" w:themeColor="text1"/>
               </w:rPr>
@@ -35199,6 +35334,7 @@
             <w:pPr>
               <w:jc w:val="center"/>
               <w:rPr>
+                <w:rFonts w:asciiTheme="minorHAnsi" w:hAnsiTheme="minorHAnsi" w:cstheme="minorHAnsi"/>
                 <w:b/>
                 <w:color w:val="000000" w:themeColor="text1"/>
               </w:rPr>
@@ -35206,6 +35342,7 @@
             <w:proofErr w:type="spellStart"/>
             <w:r>
               <w:rPr>
+                <w:rFonts w:asciiTheme="minorHAnsi" w:hAnsiTheme="minorHAnsi" w:cstheme="minorHAnsi"/>
                 <w:b/>
                 <w:color w:val="000000" w:themeColor="text1"/>
               </w:rPr>
@@ -35223,10 +35360,13 @@
           <w:p>
             <w:pPr>
               <w:jc w:val="center"/>
-            </w:pPr>
-            <w:r>
-              <w:rPr>
-                <w:rFonts w:ascii="Calibri" w:hAnsi="Calibri"/>
+              <w:rPr>
+                <w:rFonts w:asciiTheme="minorHAnsi" w:hAnsiTheme="minorHAnsi" w:cstheme="minorHAnsi"/>
+              </w:rPr>
+            </w:pPr>
+            <w:r>
+              <w:rPr>
+                <w:rFonts w:asciiTheme="minorHAnsi" w:hAnsiTheme="minorHAnsi" w:cstheme="minorHAnsi"/>
               </w:rPr>
               <w:t>R-type</w:t>
             </w:r>
@@ -35239,10 +35379,13 @@
           <w:p>
             <w:pPr>
               <w:jc w:val="center"/>
-            </w:pPr>
-            <w:r>
-              <w:rPr>
-                <w:rFonts w:ascii="Calibri" w:hAnsi="Calibri"/>
+              <w:rPr>
+                <w:rFonts w:asciiTheme="minorHAnsi" w:hAnsiTheme="minorHAnsi" w:cstheme="minorHAnsi"/>
+              </w:rPr>
+            </w:pPr>
+            <w:r>
+              <w:rPr>
+                <w:rFonts w:asciiTheme="minorHAnsi" w:hAnsiTheme="minorHAnsi" w:cstheme="minorHAnsi"/>
               </w:rPr>
               <w:t>000000</w:t>
             </w:r>
@@ -35256,7 +35399,7 @@
             <w:pPr>
               <w:jc w:val="center"/>
               <w:rPr>
-                <w:rFonts w:ascii="Calibri" w:hAnsi="Calibri"/>
+                <w:rFonts w:asciiTheme="minorHAnsi" w:hAnsiTheme="minorHAnsi" w:cstheme="minorHAnsi"/>
               </w:rPr>
             </w:pPr>
           </w:p>
@@ -35268,10 +35411,13 @@
           <w:p>
             <w:pPr>
               <w:jc w:val="center"/>
-            </w:pPr>
-            <w:r>
-              <w:rPr>
-                <w:rFonts w:ascii="Calibri" w:hAnsi="Calibri"/>
+              <w:rPr>
+                <w:rFonts w:asciiTheme="minorHAnsi" w:hAnsiTheme="minorHAnsi" w:cstheme="minorHAnsi"/>
+              </w:rPr>
+            </w:pPr>
+            <w:r>
+              <w:rPr>
+                <w:rFonts w:asciiTheme="minorHAnsi" w:hAnsiTheme="minorHAnsi" w:cstheme="minorHAnsi"/>
               </w:rPr>
               <w:t>1</w:t>
             </w:r>
@@ -35284,10 +35430,13 @@
           <w:p>
             <w:pPr>
               <w:jc w:val="center"/>
-            </w:pPr>
-            <w:r>
-              <w:rPr>
-                <w:rFonts w:ascii="Calibri" w:hAnsi="Calibri"/>
+              <w:rPr>
+                <w:rFonts w:asciiTheme="minorHAnsi" w:hAnsiTheme="minorHAnsi" w:cstheme="minorHAnsi"/>
+              </w:rPr>
+            </w:pPr>
+            <w:r>
+              <w:rPr>
+                <w:rFonts w:asciiTheme="minorHAnsi" w:hAnsiTheme="minorHAnsi" w:cstheme="minorHAnsi"/>
               </w:rPr>
               <w:t>1</w:t>
             </w:r>
@@ -35300,10 +35449,13 @@
           <w:p>
             <w:pPr>
               <w:jc w:val="center"/>
-            </w:pPr>
-            <w:r>
-              <w:rPr>
-                <w:rFonts w:ascii="Calibri" w:hAnsi="Calibri"/>
+              <w:rPr>
+                <w:rFonts w:asciiTheme="minorHAnsi" w:hAnsiTheme="minorHAnsi" w:cstheme="minorHAnsi"/>
+              </w:rPr>
+            </w:pPr>
+            <w:r>
+              <w:rPr>
+                <w:rFonts w:asciiTheme="minorHAnsi" w:hAnsiTheme="minorHAnsi" w:cstheme="minorHAnsi"/>
               </w:rPr>
               <w:t>0</w:t>
             </w:r>
@@ -35316,10 +35468,13 @@
           <w:p>
             <w:pPr>
               <w:jc w:val="center"/>
-            </w:pPr>
-            <w:r>
-              <w:rPr>
-                <w:rFonts w:ascii="Calibri" w:hAnsi="Calibri"/>
+              <w:rPr>
+                <w:rFonts w:asciiTheme="minorHAnsi" w:hAnsiTheme="minorHAnsi" w:cstheme="minorHAnsi"/>
+              </w:rPr>
+            </w:pPr>
+            <w:r>
+              <w:rPr>
+                <w:rFonts w:asciiTheme="minorHAnsi" w:hAnsiTheme="minorHAnsi" w:cstheme="minorHAnsi"/>
               </w:rPr>
               <w:t>0</w:t>
             </w:r>
@@ -35332,10 +35487,13 @@
           <w:p>
             <w:pPr>
               <w:jc w:val="center"/>
-            </w:pPr>
-            <w:r>
-              <w:rPr>
-                <w:rFonts w:ascii="Calibri" w:hAnsi="Calibri"/>
+              <w:rPr>
+                <w:rFonts w:asciiTheme="minorHAnsi" w:hAnsiTheme="minorHAnsi" w:cstheme="minorHAnsi"/>
+              </w:rPr>
+            </w:pPr>
+            <w:r>
+              <w:rPr>
+                <w:rFonts w:asciiTheme="minorHAnsi" w:hAnsiTheme="minorHAnsi" w:cstheme="minorHAnsi"/>
               </w:rPr>
               <w:t>0</w:t>
             </w:r>
@@ -35348,10 +35506,13 @@
           <w:p>
             <w:pPr>
               <w:jc w:val="center"/>
-            </w:pPr>
-            <w:r>
-              <w:rPr>
-                <w:rFonts w:ascii="Calibri" w:hAnsi="Calibri"/>
+              <w:rPr>
+                <w:rFonts w:asciiTheme="minorHAnsi" w:hAnsiTheme="minorHAnsi" w:cstheme="minorHAnsi"/>
+              </w:rPr>
+            </w:pPr>
+            <w:r>
+              <w:rPr>
+                <w:rFonts w:asciiTheme="minorHAnsi" w:hAnsiTheme="minorHAnsi" w:cstheme="minorHAnsi"/>
               </w:rPr>
               <w:t>0</w:t>
             </w:r>
@@ -35364,10 +35525,13 @@
           <w:p>
             <w:pPr>
               <w:jc w:val="center"/>
-            </w:pPr>
-            <w:r>
-              <w:rPr>
-                <w:rFonts w:ascii="Calibri" w:hAnsi="Calibri"/>
+              <w:rPr>
+                <w:rFonts w:asciiTheme="minorHAnsi" w:hAnsiTheme="minorHAnsi" w:cstheme="minorHAnsi"/>
+              </w:rPr>
+            </w:pPr>
+            <w:r>
+              <w:rPr>
+                <w:rFonts w:asciiTheme="minorHAnsi" w:hAnsiTheme="minorHAnsi" w:cstheme="minorHAnsi"/>
               </w:rPr>
               <w:t>10</w:t>
             </w:r>
@@ -35380,10 +35544,13 @@
           <w:p>
             <w:pPr>
               <w:jc w:val="center"/>
-            </w:pPr>
-            <w:r>
-              <w:rPr>
-                <w:rFonts w:ascii="Calibri" w:hAnsi="Calibri"/>
+              <w:rPr>
+                <w:rFonts w:asciiTheme="minorHAnsi" w:hAnsiTheme="minorHAnsi" w:cstheme="minorHAnsi"/>
+              </w:rPr>
+            </w:pPr>
+            <w:r>
+              <w:rPr>
+                <w:rFonts w:asciiTheme="minorHAnsi" w:hAnsiTheme="minorHAnsi" w:cstheme="minorHAnsi"/>
               </w:rPr>
               <w:t>0</w:t>
             </w:r>
@@ -35396,6 +35563,9 @@
           <w:p>
             <w:pPr>
               <w:jc w:val="center"/>
+              <w:rPr>
+                <w:rFonts w:asciiTheme="minorHAnsi" w:hAnsiTheme="minorHAnsi" w:cstheme="minorHAnsi"/>
+              </w:rPr>
             </w:pPr>
           </w:p>
         </w:tc>
@@ -35406,8 +35576,14 @@
           <w:p>
             <w:pPr>
               <w:jc w:val="center"/>
-            </w:pPr>
-            <w:r>
+              <w:rPr>
+                <w:rFonts w:asciiTheme="minorHAnsi" w:hAnsiTheme="minorHAnsi" w:cstheme="minorHAnsi"/>
+              </w:rPr>
+            </w:pPr>
+            <w:r>
+              <w:rPr>
+                <w:rFonts w:asciiTheme="minorHAnsi" w:hAnsiTheme="minorHAnsi" w:cstheme="minorHAnsi"/>
+              </w:rPr>
               <w:t>??????</w:t>
             </w:r>
           </w:p>
@@ -35422,13 +35598,13 @@
             <w:pPr>
               <w:jc w:val="center"/>
               <w:rPr>
-                <w:rFonts w:ascii="Courier New" w:hAnsi="Courier New" w:cs="Courier New"/>
+                <w:rFonts w:asciiTheme="minorHAnsi" w:hAnsiTheme="minorHAnsi" w:cstheme="minorHAnsi"/>
               </w:rPr>
             </w:pPr>
             <w:proofErr w:type="spellStart"/>
             <w:r>
               <w:rPr>
-                <w:rFonts w:ascii="Courier New" w:hAnsi="Courier New" w:cs="Courier New"/>
+                <w:rFonts w:asciiTheme="minorHAnsi" w:hAnsiTheme="minorHAnsi" w:cstheme="minorHAnsi"/>
               </w:rPr>
               <w:t>lw</w:t>
             </w:r>
@@ -35442,10 +35618,13 @@
           <w:p>
             <w:pPr>
               <w:jc w:val="center"/>
-            </w:pPr>
-            <w:r>
-              <w:rPr>
-                <w:rFonts w:ascii="Calibri" w:hAnsi="Calibri"/>
+              <w:rPr>
+                <w:rFonts w:asciiTheme="minorHAnsi" w:hAnsiTheme="minorHAnsi" w:cstheme="minorHAnsi"/>
+              </w:rPr>
+            </w:pPr>
+            <w:r>
+              <w:rPr>
+                <w:rFonts w:asciiTheme="minorHAnsi" w:hAnsiTheme="minorHAnsi" w:cstheme="minorHAnsi"/>
               </w:rPr>
               <w:t>100011</w:t>
             </w:r>
@@ -35459,7 +35638,7 @@
             <w:pPr>
               <w:jc w:val="center"/>
               <w:rPr>
-                <w:rFonts w:ascii="Calibri" w:hAnsi="Calibri"/>
+                <w:rFonts w:asciiTheme="minorHAnsi" w:hAnsiTheme="minorHAnsi" w:cstheme="minorHAnsi"/>
               </w:rPr>
             </w:pPr>
           </w:p>
@@ -35471,10 +35650,13 @@
           <w:p>
             <w:pPr>
               <w:jc w:val="center"/>
-            </w:pPr>
-            <w:r>
-              <w:rPr>
-                <w:rFonts w:ascii="Calibri" w:hAnsi="Calibri"/>
+              <w:rPr>
+                <w:rFonts w:asciiTheme="minorHAnsi" w:hAnsiTheme="minorHAnsi" w:cstheme="minorHAnsi"/>
+              </w:rPr>
+            </w:pPr>
+            <w:r>
+              <w:rPr>
+                <w:rFonts w:asciiTheme="minorHAnsi" w:hAnsiTheme="minorHAnsi" w:cstheme="minorHAnsi"/>
               </w:rPr>
               <w:t>1</w:t>
             </w:r>
@@ -35487,10 +35669,13 @@
           <w:p>
             <w:pPr>
               <w:jc w:val="center"/>
-            </w:pPr>
-            <w:r>
-              <w:rPr>
-                <w:rFonts w:ascii="Calibri" w:hAnsi="Calibri"/>
+              <w:rPr>
+                <w:rFonts w:asciiTheme="minorHAnsi" w:hAnsiTheme="minorHAnsi" w:cstheme="minorHAnsi"/>
+              </w:rPr>
+            </w:pPr>
+            <w:r>
+              <w:rPr>
+                <w:rFonts w:asciiTheme="minorHAnsi" w:hAnsiTheme="minorHAnsi" w:cstheme="minorHAnsi"/>
               </w:rPr>
               <w:t>0</w:t>
             </w:r>
@@ -35503,10 +35688,13 @@
           <w:p>
             <w:pPr>
               <w:jc w:val="center"/>
-            </w:pPr>
-            <w:r>
-              <w:rPr>
-                <w:rFonts w:ascii="Calibri" w:hAnsi="Calibri"/>
+              <w:rPr>
+                <w:rFonts w:asciiTheme="minorHAnsi" w:hAnsiTheme="minorHAnsi" w:cstheme="minorHAnsi"/>
+              </w:rPr>
+            </w:pPr>
+            <w:r>
+              <w:rPr>
+                <w:rFonts w:asciiTheme="minorHAnsi" w:hAnsiTheme="minorHAnsi" w:cstheme="minorHAnsi"/>
               </w:rPr>
               <w:t>1</w:t>
             </w:r>
@@ -35519,10 +35707,13 @@
           <w:p>
             <w:pPr>
               <w:jc w:val="center"/>
-            </w:pPr>
-            <w:r>
-              <w:rPr>
-                <w:rFonts w:ascii="Calibri" w:hAnsi="Calibri"/>
+              <w:rPr>
+                <w:rFonts w:asciiTheme="minorHAnsi" w:hAnsiTheme="minorHAnsi" w:cstheme="minorHAnsi"/>
+              </w:rPr>
+            </w:pPr>
+            <w:r>
+              <w:rPr>
+                <w:rFonts w:asciiTheme="minorHAnsi" w:hAnsiTheme="minorHAnsi" w:cstheme="minorHAnsi"/>
               </w:rPr>
               <w:t>0</w:t>
             </w:r>
@@ -35535,10 +35726,13 @@
           <w:p>
             <w:pPr>
               <w:jc w:val="center"/>
-            </w:pPr>
-            <w:r>
-              <w:rPr>
-                <w:rFonts w:ascii="Calibri" w:hAnsi="Calibri"/>
+              <w:rPr>
+                <w:rFonts w:asciiTheme="minorHAnsi" w:hAnsiTheme="minorHAnsi" w:cstheme="minorHAnsi"/>
+              </w:rPr>
+            </w:pPr>
+            <w:r>
+              <w:rPr>
+                <w:rFonts w:asciiTheme="minorHAnsi" w:hAnsiTheme="minorHAnsi" w:cstheme="minorHAnsi"/>
               </w:rPr>
               <w:t>0</w:t>
             </w:r>
@@ -35551,10 +35745,13 @@
           <w:p>
             <w:pPr>
               <w:jc w:val="center"/>
-            </w:pPr>
-            <w:r>
-              <w:rPr>
-                <w:rFonts w:ascii="Calibri" w:hAnsi="Calibri"/>
+              <w:rPr>
+                <w:rFonts w:asciiTheme="minorHAnsi" w:hAnsiTheme="minorHAnsi" w:cstheme="minorHAnsi"/>
+              </w:rPr>
+            </w:pPr>
+            <w:r>
+              <w:rPr>
+                <w:rFonts w:asciiTheme="minorHAnsi" w:hAnsiTheme="minorHAnsi" w:cstheme="minorHAnsi"/>
               </w:rPr>
               <w:t>1</w:t>
             </w:r>
@@ -35567,10 +35764,13 @@
           <w:p>
             <w:pPr>
               <w:jc w:val="center"/>
-            </w:pPr>
-            <w:r>
-              <w:rPr>
-                <w:rFonts w:ascii="Calibri" w:hAnsi="Calibri"/>
+              <w:rPr>
+                <w:rFonts w:asciiTheme="minorHAnsi" w:hAnsiTheme="minorHAnsi" w:cstheme="minorHAnsi"/>
+              </w:rPr>
+            </w:pPr>
+            <w:r>
+              <w:rPr>
+                <w:rFonts w:asciiTheme="minorHAnsi" w:hAnsiTheme="minorHAnsi" w:cstheme="minorHAnsi"/>
               </w:rPr>
               <w:t>00</w:t>
             </w:r>
@@ -35583,10 +35783,13 @@
           <w:p>
             <w:pPr>
               <w:jc w:val="center"/>
-            </w:pPr>
-            <w:r>
-              <w:rPr>
-                <w:rFonts w:ascii="Calibri" w:hAnsi="Calibri"/>
+              <w:rPr>
+                <w:rFonts w:asciiTheme="minorHAnsi" w:hAnsiTheme="minorHAnsi" w:cstheme="minorHAnsi"/>
+              </w:rPr>
+            </w:pPr>
+            <w:r>
+              <w:rPr>
+                <w:rFonts w:asciiTheme="minorHAnsi" w:hAnsiTheme="minorHAnsi" w:cstheme="minorHAnsi"/>
               </w:rPr>
               <w:t>0</w:t>
             </w:r>
@@ -35599,6 +35802,9 @@
           <w:p>
             <w:pPr>
               <w:jc w:val="center"/>
+              <w:rPr>
+                <w:rFonts w:asciiTheme="minorHAnsi" w:hAnsiTheme="minorHAnsi" w:cstheme="minorHAnsi"/>
+              </w:rPr>
             </w:pPr>
           </w:p>
         </w:tc>
@@ -35609,8 +35815,14 @@
           <w:p>
             <w:pPr>
               <w:jc w:val="center"/>
-            </w:pPr>
-            <w:r>
+              <w:rPr>
+                <w:rFonts w:asciiTheme="minorHAnsi" w:hAnsiTheme="minorHAnsi" w:cstheme="minorHAnsi"/>
+              </w:rPr>
+            </w:pPr>
+            <w:r>
+              <w:rPr>
+                <w:rFonts w:asciiTheme="minorHAnsi" w:hAnsiTheme="minorHAnsi" w:cstheme="minorHAnsi"/>
+              </w:rPr>
               <w:t>-</w:t>
             </w:r>
           </w:p>
@@ -35625,13 +35837,13 @@
             <w:pPr>
               <w:jc w:val="center"/>
               <w:rPr>
-                <w:rFonts w:ascii="Courier New" w:hAnsi="Courier New" w:cs="Courier New"/>
+                <w:rFonts w:asciiTheme="minorHAnsi" w:hAnsiTheme="minorHAnsi" w:cstheme="minorHAnsi"/>
               </w:rPr>
             </w:pPr>
             <w:proofErr w:type="spellStart"/>
             <w:r>
               <w:rPr>
-                <w:rFonts w:ascii="Courier New" w:hAnsi="Courier New" w:cs="Courier New"/>
+                <w:rFonts w:asciiTheme="minorHAnsi" w:hAnsiTheme="minorHAnsi" w:cstheme="minorHAnsi"/>
               </w:rPr>
               <w:t>sw</w:t>
             </w:r>
@@ -35645,10 +35857,13 @@
           <w:p>
             <w:pPr>
               <w:jc w:val="center"/>
-            </w:pPr>
-            <w:r>
-              <w:rPr>
-                <w:rFonts w:ascii="Calibri" w:hAnsi="Calibri"/>
+              <w:rPr>
+                <w:rFonts w:asciiTheme="minorHAnsi" w:hAnsiTheme="minorHAnsi" w:cstheme="minorHAnsi"/>
+              </w:rPr>
+            </w:pPr>
+            <w:r>
+              <w:rPr>
+                <w:rFonts w:asciiTheme="minorHAnsi" w:hAnsiTheme="minorHAnsi" w:cstheme="minorHAnsi"/>
               </w:rPr>
               <w:t>101011</w:t>
             </w:r>
@@ -35662,7 +35877,7 @@
             <w:pPr>
               <w:jc w:val="center"/>
               <w:rPr>
-                <w:rFonts w:ascii="Calibri" w:hAnsi="Calibri"/>
+                <w:rFonts w:asciiTheme="minorHAnsi" w:hAnsiTheme="minorHAnsi" w:cstheme="minorHAnsi"/>
               </w:rPr>
             </w:pPr>
           </w:p>
@@ -35674,10 +35889,13 @@
           <w:p>
             <w:pPr>
               <w:jc w:val="center"/>
-            </w:pPr>
-            <w:r>
-              <w:rPr>
-                <w:rFonts w:ascii="Calibri" w:hAnsi="Calibri"/>
+              <w:rPr>
+                <w:rFonts w:asciiTheme="minorHAnsi" w:hAnsiTheme="minorHAnsi" w:cstheme="minorHAnsi"/>
+              </w:rPr>
+            </w:pPr>
+            <w:r>
+              <w:rPr>
+                <w:rFonts w:asciiTheme="minorHAnsi" w:hAnsiTheme="minorHAnsi" w:cstheme="minorHAnsi"/>
               </w:rPr>
               <w:t>0</w:t>
             </w:r>
@@ -35690,10 +35908,13 @@
           <w:p>
             <w:pPr>
               <w:jc w:val="center"/>
-            </w:pPr>
-            <w:r>
-              <w:rPr>
-                <w:rFonts w:ascii="Calibri" w:hAnsi="Calibri"/>
+              <w:rPr>
+                <w:rFonts w:asciiTheme="minorHAnsi" w:hAnsiTheme="minorHAnsi" w:cstheme="minorHAnsi"/>
+              </w:rPr>
+            </w:pPr>
+            <w:r>
+              <w:rPr>
+                <w:rFonts w:asciiTheme="minorHAnsi" w:hAnsiTheme="minorHAnsi" w:cstheme="minorHAnsi"/>
               </w:rPr>
               <w:t>X</w:t>
             </w:r>
@@ -35706,10 +35927,13 @@
           <w:p>
             <w:pPr>
               <w:jc w:val="center"/>
-            </w:pPr>
-            <w:r>
-              <w:rPr>
-                <w:rFonts w:ascii="Calibri" w:hAnsi="Calibri"/>
+              <w:rPr>
+                <w:rFonts w:asciiTheme="minorHAnsi" w:hAnsiTheme="minorHAnsi" w:cstheme="minorHAnsi"/>
+              </w:rPr>
+            </w:pPr>
+            <w:r>
+              <w:rPr>
+                <w:rFonts w:asciiTheme="minorHAnsi" w:hAnsiTheme="minorHAnsi" w:cstheme="minorHAnsi"/>
               </w:rPr>
               <w:t>1</w:t>
             </w:r>
@@ -35722,10 +35946,13 @@
           <w:p>
             <w:pPr>
               <w:jc w:val="center"/>
-            </w:pPr>
-            <w:r>
-              <w:rPr>
-                <w:rFonts w:ascii="Calibri" w:hAnsi="Calibri"/>
+              <w:rPr>
+                <w:rFonts w:asciiTheme="minorHAnsi" w:hAnsiTheme="minorHAnsi" w:cstheme="minorHAnsi"/>
+              </w:rPr>
+            </w:pPr>
+            <w:r>
+              <w:rPr>
+                <w:rFonts w:asciiTheme="minorHAnsi" w:hAnsiTheme="minorHAnsi" w:cstheme="minorHAnsi"/>
               </w:rPr>
               <w:t>0</w:t>
             </w:r>
@@ -35738,10 +35965,13 @@
           <w:p>
             <w:pPr>
               <w:jc w:val="center"/>
-            </w:pPr>
-            <w:r>
-              <w:rPr>
-                <w:rFonts w:ascii="Calibri" w:hAnsi="Calibri"/>
+              <w:rPr>
+                <w:rFonts w:asciiTheme="minorHAnsi" w:hAnsiTheme="minorHAnsi" w:cstheme="minorHAnsi"/>
+              </w:rPr>
+            </w:pPr>
+            <w:r>
+              <w:rPr>
+                <w:rFonts w:asciiTheme="minorHAnsi" w:hAnsiTheme="minorHAnsi" w:cstheme="minorHAnsi"/>
               </w:rPr>
               <w:t>1</w:t>
             </w:r>
@@ -35754,10 +35984,13 @@
           <w:p>
             <w:pPr>
               <w:jc w:val="center"/>
-            </w:pPr>
-            <w:r>
-              <w:rPr>
-                <w:rFonts w:ascii="Calibri" w:hAnsi="Calibri"/>
+              <w:rPr>
+                <w:rFonts w:asciiTheme="minorHAnsi" w:hAnsiTheme="minorHAnsi" w:cstheme="minorHAnsi"/>
+              </w:rPr>
+            </w:pPr>
+            <w:r>
+              <w:rPr>
+                <w:rFonts w:asciiTheme="minorHAnsi" w:hAnsiTheme="minorHAnsi" w:cstheme="minorHAnsi"/>
               </w:rPr>
               <w:t>X</w:t>
             </w:r>
@@ -35770,10 +36003,13 @@
           <w:p>
             <w:pPr>
               <w:jc w:val="center"/>
-            </w:pPr>
-            <w:r>
-              <w:rPr>
-                <w:rFonts w:ascii="Calibri" w:hAnsi="Calibri"/>
+              <w:rPr>
+                <w:rFonts w:asciiTheme="minorHAnsi" w:hAnsiTheme="minorHAnsi" w:cstheme="minorHAnsi"/>
+              </w:rPr>
+            </w:pPr>
+            <w:r>
+              <w:rPr>
+                <w:rFonts w:asciiTheme="minorHAnsi" w:hAnsiTheme="minorHAnsi" w:cstheme="minorHAnsi"/>
               </w:rPr>
               <w:t>00</w:t>
             </w:r>
@@ -35786,10 +36022,13 @@
           <w:p>
             <w:pPr>
               <w:jc w:val="center"/>
-            </w:pPr>
-            <w:r>
-              <w:rPr>
-                <w:rFonts w:ascii="Calibri" w:hAnsi="Calibri"/>
+              <w:rPr>
+                <w:rFonts w:asciiTheme="minorHAnsi" w:hAnsiTheme="minorHAnsi" w:cstheme="minorHAnsi"/>
+              </w:rPr>
+            </w:pPr>
+            <w:r>
+              <w:rPr>
+                <w:rFonts w:asciiTheme="minorHAnsi" w:hAnsiTheme="minorHAnsi" w:cstheme="minorHAnsi"/>
               </w:rPr>
               <w:t>0</w:t>
             </w:r>
@@ -35802,6 +36041,9 @@
           <w:p>
             <w:pPr>
               <w:jc w:val="center"/>
+              <w:rPr>
+                <w:rFonts w:asciiTheme="minorHAnsi" w:hAnsiTheme="minorHAnsi" w:cstheme="minorHAnsi"/>
+              </w:rPr>
             </w:pPr>
           </w:p>
         </w:tc>
@@ -35812,8 +36054,14 @@
           <w:p>
             <w:pPr>
               <w:jc w:val="center"/>
-            </w:pPr>
-            <w:r>
+              <w:rPr>
+                <w:rFonts w:asciiTheme="minorHAnsi" w:hAnsiTheme="minorHAnsi" w:cstheme="minorHAnsi"/>
+              </w:rPr>
+            </w:pPr>
+            <w:r>
+              <w:rPr>
+                <w:rFonts w:asciiTheme="minorHAnsi" w:hAnsiTheme="minorHAnsi" w:cstheme="minorHAnsi"/>
+              </w:rPr>
               <w:t>-</w:t>
             </w:r>
           </w:p>
@@ -35828,13 +36076,13 @@
             <w:pPr>
               <w:jc w:val="center"/>
               <w:rPr>
-                <w:rFonts w:ascii="Courier New" w:hAnsi="Courier New" w:cs="Courier New"/>
+                <w:rFonts w:asciiTheme="minorHAnsi" w:hAnsiTheme="minorHAnsi" w:cstheme="minorHAnsi"/>
               </w:rPr>
             </w:pPr>
             <w:proofErr w:type="spellStart"/>
             <w:r>
               <w:rPr>
-                <w:rFonts w:ascii="Courier New" w:hAnsi="Courier New" w:cs="Courier New"/>
+                <w:rFonts w:asciiTheme="minorHAnsi" w:hAnsiTheme="minorHAnsi" w:cstheme="minorHAnsi"/>
               </w:rPr>
               <w:t>beq</w:t>
             </w:r>
@@ -35848,10 +36096,13 @@
           <w:p>
             <w:pPr>
               <w:jc w:val="center"/>
-            </w:pPr>
-            <w:r>
-              <w:rPr>
-                <w:rFonts w:ascii="Calibri" w:hAnsi="Calibri"/>
+              <w:rPr>
+                <w:rFonts w:asciiTheme="minorHAnsi" w:hAnsiTheme="minorHAnsi" w:cstheme="minorHAnsi"/>
+              </w:rPr>
+            </w:pPr>
+            <w:r>
+              <w:rPr>
+                <w:rFonts w:asciiTheme="minorHAnsi" w:hAnsiTheme="minorHAnsi" w:cstheme="minorHAnsi"/>
               </w:rPr>
               <w:t>000100</w:t>
             </w:r>
@@ -35865,7 +36116,7 @@
             <w:pPr>
               <w:jc w:val="center"/>
               <w:rPr>
-                <w:rFonts w:ascii="Calibri" w:hAnsi="Calibri"/>
+                <w:rFonts w:asciiTheme="minorHAnsi" w:hAnsiTheme="minorHAnsi" w:cstheme="minorHAnsi"/>
               </w:rPr>
             </w:pPr>
           </w:p>
@@ -35877,10 +36128,13 @@
           <w:p>
             <w:pPr>
               <w:jc w:val="center"/>
-            </w:pPr>
-            <w:r>
-              <w:rPr>
-                <w:rFonts w:ascii="Calibri" w:hAnsi="Calibri"/>
+              <w:rPr>
+                <w:rFonts w:asciiTheme="minorHAnsi" w:hAnsiTheme="minorHAnsi" w:cstheme="minorHAnsi"/>
+              </w:rPr>
+            </w:pPr>
+            <w:r>
+              <w:rPr>
+                <w:rFonts w:asciiTheme="minorHAnsi" w:hAnsiTheme="minorHAnsi" w:cstheme="minorHAnsi"/>
               </w:rPr>
               <w:t>0</w:t>
             </w:r>
@@ -35893,10 +36147,13 @@
           <w:p>
             <w:pPr>
               <w:jc w:val="center"/>
-            </w:pPr>
-            <w:r>
-              <w:rPr>
-                <w:rFonts w:ascii="Calibri" w:hAnsi="Calibri"/>
+              <w:rPr>
+                <w:rFonts w:asciiTheme="minorHAnsi" w:hAnsiTheme="minorHAnsi" w:cstheme="minorHAnsi"/>
+              </w:rPr>
+            </w:pPr>
+            <w:r>
+              <w:rPr>
+                <w:rFonts w:asciiTheme="minorHAnsi" w:hAnsiTheme="minorHAnsi" w:cstheme="minorHAnsi"/>
               </w:rPr>
               <w:t>X</w:t>
             </w:r>
@@ -35909,10 +36166,13 @@
           <w:p>
             <w:pPr>
               <w:jc w:val="center"/>
-            </w:pPr>
-            <w:r>
-              <w:rPr>
-                <w:rFonts w:ascii="Calibri" w:hAnsi="Calibri"/>
+              <w:rPr>
+                <w:rFonts w:asciiTheme="minorHAnsi" w:hAnsiTheme="minorHAnsi" w:cstheme="minorHAnsi"/>
+              </w:rPr>
+            </w:pPr>
+            <w:r>
+              <w:rPr>
+                <w:rFonts w:asciiTheme="minorHAnsi" w:hAnsiTheme="minorHAnsi" w:cstheme="minorHAnsi"/>
               </w:rPr>
               <w:t>0</w:t>
             </w:r>
@@ -35925,10 +36185,13 @@
           <w:p>
             <w:pPr>
               <w:jc w:val="center"/>
-            </w:pPr>
-            <w:r>
-              <w:rPr>
-                <w:rFonts w:ascii="Calibri" w:hAnsi="Calibri"/>
+              <w:rPr>
+                <w:rFonts w:asciiTheme="minorHAnsi" w:hAnsiTheme="minorHAnsi" w:cstheme="minorHAnsi"/>
+              </w:rPr>
+            </w:pPr>
+            <w:r>
+              <w:rPr>
+                <w:rFonts w:asciiTheme="minorHAnsi" w:hAnsiTheme="minorHAnsi" w:cstheme="minorHAnsi"/>
               </w:rPr>
               <w:t>1</w:t>
             </w:r>
@@ -35941,10 +36204,13 @@
           <w:p>
             <w:pPr>
               <w:jc w:val="center"/>
-            </w:pPr>
-            <w:r>
-              <w:rPr>
-                <w:rFonts w:ascii="Calibri" w:hAnsi="Calibri"/>
+              <w:rPr>
+                <w:rFonts w:asciiTheme="minorHAnsi" w:hAnsiTheme="minorHAnsi" w:cstheme="minorHAnsi"/>
+              </w:rPr>
+            </w:pPr>
+            <w:r>
+              <w:rPr>
+                <w:rFonts w:asciiTheme="minorHAnsi" w:hAnsiTheme="minorHAnsi" w:cstheme="minorHAnsi"/>
               </w:rPr>
               <w:t>0</w:t>
             </w:r>
@@ -35957,10 +36223,13 @@
           <w:p>
             <w:pPr>
               <w:jc w:val="center"/>
-            </w:pPr>
-            <w:r>
-              <w:rPr>
-                <w:rFonts w:ascii="Calibri" w:hAnsi="Calibri"/>
+              <w:rPr>
+                <w:rFonts w:asciiTheme="minorHAnsi" w:hAnsiTheme="minorHAnsi" w:cstheme="minorHAnsi"/>
+              </w:rPr>
+            </w:pPr>
+            <w:r>
+              <w:rPr>
+                <w:rFonts w:asciiTheme="minorHAnsi" w:hAnsiTheme="minorHAnsi" w:cstheme="minorHAnsi"/>
               </w:rPr>
               <w:t>X</w:t>
             </w:r>
@@ -35973,10 +36242,13 @@
           <w:p>
             <w:pPr>
               <w:jc w:val="center"/>
-            </w:pPr>
-            <w:r>
-              <w:rPr>
-                <w:rFonts w:ascii="Calibri" w:hAnsi="Calibri"/>
+              <w:rPr>
+                <w:rFonts w:asciiTheme="minorHAnsi" w:hAnsiTheme="minorHAnsi" w:cstheme="minorHAnsi"/>
+              </w:rPr>
+            </w:pPr>
+            <w:r>
+              <w:rPr>
+                <w:rFonts w:asciiTheme="minorHAnsi" w:hAnsiTheme="minorHAnsi" w:cstheme="minorHAnsi"/>
               </w:rPr>
               <w:t>01</w:t>
             </w:r>
@@ -35989,10 +36261,13 @@
           <w:p>
             <w:pPr>
               <w:jc w:val="center"/>
-            </w:pPr>
-            <w:r>
-              <w:rPr>
-                <w:rFonts w:ascii="Calibri" w:hAnsi="Calibri"/>
+              <w:rPr>
+                <w:rFonts w:asciiTheme="minorHAnsi" w:hAnsiTheme="minorHAnsi" w:cstheme="minorHAnsi"/>
+              </w:rPr>
+            </w:pPr>
+            <w:r>
+              <w:rPr>
+                <w:rFonts w:asciiTheme="minorHAnsi" w:hAnsiTheme="minorHAnsi" w:cstheme="minorHAnsi"/>
               </w:rPr>
               <w:t>0</w:t>
             </w:r>
@@ -36005,6 +36280,9 @@
           <w:p>
             <w:pPr>
               <w:jc w:val="center"/>
+              <w:rPr>
+                <w:rFonts w:asciiTheme="minorHAnsi" w:hAnsiTheme="minorHAnsi" w:cstheme="minorHAnsi"/>
+              </w:rPr>
             </w:pPr>
           </w:p>
         </w:tc>
@@ -36015,8 +36293,14 @@
           <w:p>
             <w:pPr>
               <w:jc w:val="center"/>
-            </w:pPr>
-            <w:r>
+              <w:rPr>
+                <w:rFonts w:asciiTheme="minorHAnsi" w:hAnsiTheme="minorHAnsi" w:cstheme="minorHAnsi"/>
+              </w:rPr>
+            </w:pPr>
+            <w:r>
+              <w:rPr>
+                <w:rFonts w:asciiTheme="minorHAnsi" w:hAnsiTheme="minorHAnsi" w:cstheme="minorHAnsi"/>
+              </w:rPr>
               <w:t>-</w:t>
             </w:r>
           </w:p>
@@ -36031,13 +36315,13 @@
             <w:pPr>
               <w:jc w:val="center"/>
               <w:rPr>
-                <w:rFonts w:ascii="Courier New" w:hAnsi="Courier New" w:cs="Courier New"/>
+                <w:rFonts w:asciiTheme="minorHAnsi" w:hAnsiTheme="minorHAnsi" w:cstheme="minorHAnsi"/>
               </w:rPr>
             </w:pPr>
             <w:proofErr w:type="spellStart"/>
             <w:r>
               <w:rPr>
-                <w:rFonts w:ascii="Courier New" w:hAnsi="Courier New" w:cs="Courier New"/>
+                <w:rFonts w:asciiTheme="minorHAnsi" w:hAnsiTheme="minorHAnsi" w:cstheme="minorHAnsi"/>
               </w:rPr>
               <w:t>addi</w:t>
             </w:r>
@@ -36051,10 +36335,13 @@
           <w:p>
             <w:pPr>
               <w:jc w:val="center"/>
-            </w:pPr>
-            <w:r>
-              <w:rPr>
-                <w:rFonts w:ascii="Calibri" w:hAnsi="Calibri"/>
+              <w:rPr>
+                <w:rFonts w:asciiTheme="minorHAnsi" w:hAnsiTheme="minorHAnsi" w:cstheme="minorHAnsi"/>
+              </w:rPr>
+            </w:pPr>
+            <w:r>
+              <w:rPr>
+                <w:rFonts w:asciiTheme="minorHAnsi" w:hAnsiTheme="minorHAnsi" w:cstheme="minorHAnsi"/>
               </w:rPr>
               <w:t>001000</w:t>
             </w:r>
@@ -36068,7 +36355,7 @@
             <w:pPr>
               <w:jc w:val="center"/>
               <w:rPr>
-                <w:rFonts w:ascii="Calibri" w:hAnsi="Calibri"/>
+                <w:rFonts w:asciiTheme="minorHAnsi" w:hAnsiTheme="minorHAnsi" w:cstheme="minorHAnsi"/>
               </w:rPr>
             </w:pPr>
           </w:p>
@@ -36080,10 +36367,13 @@
           <w:p>
             <w:pPr>
               <w:jc w:val="center"/>
-            </w:pPr>
-            <w:r>
-              <w:rPr>
-                <w:rFonts w:ascii="Calibri" w:hAnsi="Calibri"/>
+              <w:rPr>
+                <w:rFonts w:asciiTheme="minorHAnsi" w:hAnsiTheme="minorHAnsi" w:cstheme="minorHAnsi"/>
+              </w:rPr>
+            </w:pPr>
+            <w:r>
+              <w:rPr>
+                <w:rFonts w:asciiTheme="minorHAnsi" w:hAnsiTheme="minorHAnsi" w:cstheme="minorHAnsi"/>
               </w:rPr>
               <w:t>1</w:t>
             </w:r>
@@ -36096,10 +36386,13 @@
           <w:p>
             <w:pPr>
               <w:jc w:val="center"/>
-            </w:pPr>
-            <w:r>
-              <w:rPr>
-                <w:rFonts w:ascii="Calibri" w:hAnsi="Calibri"/>
+              <w:rPr>
+                <w:rFonts w:asciiTheme="minorHAnsi" w:hAnsiTheme="minorHAnsi" w:cstheme="minorHAnsi"/>
+              </w:rPr>
+            </w:pPr>
+            <w:r>
+              <w:rPr>
+                <w:rFonts w:asciiTheme="minorHAnsi" w:hAnsiTheme="minorHAnsi" w:cstheme="minorHAnsi"/>
               </w:rPr>
               <w:t>0</w:t>
             </w:r>
@@ -36112,10 +36405,13 @@
           <w:p>
             <w:pPr>
               <w:jc w:val="center"/>
-            </w:pPr>
-            <w:r>
-              <w:rPr>
-                <w:rFonts w:ascii="Calibri" w:hAnsi="Calibri"/>
+              <w:rPr>
+                <w:rFonts w:asciiTheme="minorHAnsi" w:hAnsiTheme="minorHAnsi" w:cstheme="minorHAnsi"/>
+              </w:rPr>
+            </w:pPr>
+            <w:r>
+              <w:rPr>
+                <w:rFonts w:asciiTheme="minorHAnsi" w:hAnsiTheme="minorHAnsi" w:cstheme="minorHAnsi"/>
               </w:rPr>
               <w:t>1</w:t>
             </w:r>
@@ -36128,10 +36424,13 @@
           <w:p>
             <w:pPr>
               <w:jc w:val="center"/>
-            </w:pPr>
-            <w:r>
-              <w:rPr>
-                <w:rFonts w:ascii="Calibri" w:hAnsi="Calibri"/>
+              <w:rPr>
+                <w:rFonts w:asciiTheme="minorHAnsi" w:hAnsiTheme="minorHAnsi" w:cstheme="minorHAnsi"/>
+              </w:rPr>
+            </w:pPr>
+            <w:r>
+              <w:rPr>
+                <w:rFonts w:asciiTheme="minorHAnsi" w:hAnsiTheme="minorHAnsi" w:cstheme="minorHAnsi"/>
               </w:rPr>
               <w:t>0</w:t>
             </w:r>
@@ -36144,10 +36443,13 @@
           <w:p>
             <w:pPr>
               <w:jc w:val="center"/>
-            </w:pPr>
-            <w:r>
-              <w:rPr>
-                <w:rFonts w:ascii="Calibri" w:hAnsi="Calibri"/>
+              <w:rPr>
+                <w:rFonts w:asciiTheme="minorHAnsi" w:hAnsiTheme="minorHAnsi" w:cstheme="minorHAnsi"/>
+              </w:rPr>
+            </w:pPr>
+            <w:r>
+              <w:rPr>
+                <w:rFonts w:asciiTheme="minorHAnsi" w:hAnsiTheme="minorHAnsi" w:cstheme="minorHAnsi"/>
               </w:rPr>
               <w:t>0</w:t>
             </w:r>
@@ -36160,10 +36462,13 @@
           <w:p>
             <w:pPr>
               <w:jc w:val="center"/>
-            </w:pPr>
-            <w:r>
-              <w:rPr>
-                <w:rFonts w:ascii="Calibri" w:hAnsi="Calibri"/>
+              <w:rPr>
+                <w:rFonts w:asciiTheme="minorHAnsi" w:hAnsiTheme="minorHAnsi" w:cstheme="minorHAnsi"/>
+              </w:rPr>
+            </w:pPr>
+            <w:r>
+              <w:rPr>
+                <w:rFonts w:asciiTheme="minorHAnsi" w:hAnsiTheme="minorHAnsi" w:cstheme="minorHAnsi"/>
               </w:rPr>
               <w:t>0</w:t>
             </w:r>
@@ -36176,10 +36481,13 @@
           <w:p>
             <w:pPr>
               <w:jc w:val="center"/>
-            </w:pPr>
-            <w:r>
-              <w:rPr>
-                <w:rFonts w:ascii="Calibri" w:hAnsi="Calibri"/>
+              <w:rPr>
+                <w:rFonts w:asciiTheme="minorHAnsi" w:hAnsiTheme="minorHAnsi" w:cstheme="minorHAnsi"/>
+              </w:rPr>
+            </w:pPr>
+            <w:r>
+              <w:rPr>
+                <w:rFonts w:asciiTheme="minorHAnsi" w:hAnsiTheme="minorHAnsi" w:cstheme="minorHAnsi"/>
               </w:rPr>
               <w:t>00</w:t>
             </w:r>
@@ -36192,10 +36500,13 @@
           <w:p>
             <w:pPr>
               <w:jc w:val="center"/>
-            </w:pPr>
-            <w:r>
-              <w:rPr>
-                <w:rFonts w:ascii="Calibri" w:hAnsi="Calibri"/>
+              <w:rPr>
+                <w:rFonts w:asciiTheme="minorHAnsi" w:hAnsiTheme="minorHAnsi" w:cstheme="minorHAnsi"/>
+              </w:rPr>
+            </w:pPr>
+            <w:r>
+              <w:rPr>
+                <w:rFonts w:asciiTheme="minorHAnsi" w:hAnsiTheme="minorHAnsi" w:cstheme="minorHAnsi"/>
               </w:rPr>
               <w:t>0</w:t>
             </w:r>
@@ -36208,6 +36519,9 @@
           <w:p>
             <w:pPr>
               <w:jc w:val="center"/>
+              <w:rPr>
+                <w:rFonts w:asciiTheme="minorHAnsi" w:hAnsiTheme="minorHAnsi" w:cstheme="minorHAnsi"/>
+              </w:rPr>
             </w:pPr>
           </w:p>
         </w:tc>
@@ -36218,8 +36532,14 @@
           <w:p>
             <w:pPr>
               <w:jc w:val="center"/>
-            </w:pPr>
-            <w:r>
+              <w:rPr>
+                <w:rFonts w:asciiTheme="minorHAnsi" w:hAnsiTheme="minorHAnsi" w:cstheme="minorHAnsi"/>
+              </w:rPr>
+            </w:pPr>
+            <w:r>
+              <w:rPr>
+                <w:rFonts w:asciiTheme="minorHAnsi" w:hAnsiTheme="minorHAnsi" w:cstheme="minorHAnsi"/>
+              </w:rPr>
               <w:t>-</w:t>
             </w:r>
           </w:p>
@@ -36234,12 +36554,12 @@
             <w:pPr>
               <w:jc w:val="center"/>
               <w:rPr>
-                <w:rFonts w:ascii="Courier New" w:hAnsi="Courier New" w:cs="Courier New"/>
-              </w:rPr>
-            </w:pPr>
-            <w:r>
-              <w:rPr>
-                <w:rFonts w:ascii="Courier New" w:hAnsi="Courier New" w:cs="Courier New"/>
+                <w:rFonts w:asciiTheme="minorHAnsi" w:hAnsiTheme="minorHAnsi" w:cstheme="minorHAnsi"/>
+              </w:rPr>
+            </w:pPr>
+            <w:r>
+              <w:rPr>
+                <w:rFonts w:asciiTheme="minorHAnsi" w:hAnsiTheme="minorHAnsi" w:cstheme="minorHAnsi"/>
               </w:rPr>
               <w:t>j</w:t>
             </w:r>
@@ -36252,10 +36572,13 @@
           <w:p>
             <w:pPr>
               <w:jc w:val="center"/>
-            </w:pPr>
-            <w:r>
-              <w:rPr>
-                <w:rFonts w:ascii="Calibri" w:hAnsi="Calibri"/>
+              <w:rPr>
+                <w:rFonts w:asciiTheme="minorHAnsi" w:hAnsiTheme="minorHAnsi" w:cstheme="minorHAnsi"/>
+              </w:rPr>
+            </w:pPr>
+            <w:r>
+              <w:rPr>
+                <w:rFonts w:asciiTheme="minorHAnsi" w:hAnsiTheme="minorHAnsi" w:cstheme="minorHAnsi"/>
               </w:rPr>
               <w:t>000010</w:t>
             </w:r>
@@ -36269,7 +36592,7 @@
             <w:pPr>
               <w:jc w:val="center"/>
               <w:rPr>
-                <w:rFonts w:ascii="Calibri" w:hAnsi="Calibri"/>
+                <w:rFonts w:asciiTheme="minorHAnsi" w:hAnsiTheme="minorHAnsi" w:cstheme="minorHAnsi"/>
               </w:rPr>
             </w:pPr>
           </w:p>
@@ -36281,10 +36604,13 @@
           <w:p>
             <w:pPr>
               <w:jc w:val="center"/>
-            </w:pPr>
-            <w:r>
-              <w:rPr>
-                <w:rFonts w:ascii="Calibri" w:hAnsi="Calibri"/>
+              <w:rPr>
+                <w:rFonts w:asciiTheme="minorHAnsi" w:hAnsiTheme="minorHAnsi" w:cstheme="minorHAnsi"/>
+              </w:rPr>
+            </w:pPr>
+            <w:r>
+              <w:rPr>
+                <w:rFonts w:asciiTheme="minorHAnsi" w:hAnsiTheme="minorHAnsi" w:cstheme="minorHAnsi"/>
               </w:rPr>
               <w:t>0</w:t>
             </w:r>
@@ -36297,10 +36623,13 @@
           <w:p>
             <w:pPr>
               <w:jc w:val="center"/>
-            </w:pPr>
-            <w:r>
-              <w:rPr>
-                <w:rFonts w:ascii="Calibri" w:hAnsi="Calibri"/>
+              <w:rPr>
+                <w:rFonts w:asciiTheme="minorHAnsi" w:hAnsiTheme="minorHAnsi" w:cstheme="minorHAnsi"/>
+              </w:rPr>
+            </w:pPr>
+            <w:r>
+              <w:rPr>
+                <w:rFonts w:asciiTheme="minorHAnsi" w:hAnsiTheme="minorHAnsi" w:cstheme="minorHAnsi"/>
               </w:rPr>
               <w:t>X</w:t>
             </w:r>
@@ -36313,10 +36642,13 @@
           <w:p>
             <w:pPr>
               <w:jc w:val="center"/>
-            </w:pPr>
-            <w:r>
-              <w:rPr>
-                <w:rFonts w:ascii="Calibri" w:hAnsi="Calibri"/>
+              <w:rPr>
+                <w:rFonts w:asciiTheme="minorHAnsi" w:hAnsiTheme="minorHAnsi" w:cstheme="minorHAnsi"/>
+              </w:rPr>
+            </w:pPr>
+            <w:r>
+              <w:rPr>
+                <w:rFonts w:asciiTheme="minorHAnsi" w:hAnsiTheme="minorHAnsi" w:cstheme="minorHAnsi"/>
               </w:rPr>
               <w:t>X</w:t>
             </w:r>
@@ -36329,10 +36661,13 @@
           <w:p>
             <w:pPr>
               <w:jc w:val="center"/>
-            </w:pPr>
-            <w:r>
-              <w:rPr>
-                <w:rFonts w:ascii="Calibri" w:hAnsi="Calibri"/>
+              <w:rPr>
+                <w:rFonts w:asciiTheme="minorHAnsi" w:hAnsiTheme="minorHAnsi" w:cstheme="minorHAnsi"/>
+              </w:rPr>
+            </w:pPr>
+            <w:r>
+              <w:rPr>
+                <w:rFonts w:asciiTheme="minorHAnsi" w:hAnsiTheme="minorHAnsi" w:cstheme="minorHAnsi"/>
               </w:rPr>
               <w:t>X</w:t>
             </w:r>
@@ -36345,10 +36680,13 @@
           <w:p>
             <w:pPr>
               <w:jc w:val="center"/>
-            </w:pPr>
-            <w:r>
-              <w:rPr>
-                <w:rFonts w:ascii="Calibri" w:hAnsi="Calibri"/>
+              <w:rPr>
+                <w:rFonts w:asciiTheme="minorHAnsi" w:hAnsiTheme="minorHAnsi" w:cstheme="minorHAnsi"/>
+              </w:rPr>
+            </w:pPr>
+            <w:r>
+              <w:rPr>
+                <w:rFonts w:asciiTheme="minorHAnsi" w:hAnsiTheme="minorHAnsi" w:cstheme="minorHAnsi"/>
               </w:rPr>
               <w:t>0</w:t>
             </w:r>
@@ -36361,10 +36699,13 @@
           <w:p>
             <w:pPr>
               <w:jc w:val="center"/>
-            </w:pPr>
-            <w:r>
-              <w:rPr>
-                <w:rFonts w:ascii="Calibri" w:hAnsi="Calibri"/>
+              <w:rPr>
+                <w:rFonts w:asciiTheme="minorHAnsi" w:hAnsiTheme="minorHAnsi" w:cstheme="minorHAnsi"/>
+              </w:rPr>
+            </w:pPr>
+            <w:r>
+              <w:rPr>
+                <w:rFonts w:asciiTheme="minorHAnsi" w:hAnsiTheme="minorHAnsi" w:cstheme="minorHAnsi"/>
               </w:rPr>
               <w:t>X</w:t>
             </w:r>
@@ -36377,10 +36718,13 @@
           <w:p>
             <w:pPr>
               <w:jc w:val="center"/>
-            </w:pPr>
-            <w:r>
-              <w:rPr>
-                <w:rFonts w:ascii="Calibri" w:hAnsi="Calibri"/>
+              <w:rPr>
+                <w:rFonts w:asciiTheme="minorHAnsi" w:hAnsiTheme="minorHAnsi" w:cstheme="minorHAnsi"/>
+              </w:rPr>
+            </w:pPr>
+            <w:r>
+              <w:rPr>
+                <w:rFonts w:asciiTheme="minorHAnsi" w:hAnsiTheme="minorHAnsi" w:cstheme="minorHAnsi"/>
               </w:rPr>
               <w:t>XX</w:t>
             </w:r>
@@ -36393,10 +36737,13 @@
           <w:p>
             <w:pPr>
               <w:jc w:val="center"/>
-            </w:pPr>
-            <w:r>
-              <w:rPr>
-                <w:rFonts w:ascii="Calibri" w:hAnsi="Calibri"/>
+              <w:rPr>
+                <w:rFonts w:asciiTheme="minorHAnsi" w:hAnsiTheme="minorHAnsi" w:cstheme="minorHAnsi"/>
+              </w:rPr>
+            </w:pPr>
+            <w:r>
+              <w:rPr>
+                <w:rFonts w:asciiTheme="minorHAnsi" w:hAnsiTheme="minorHAnsi" w:cstheme="minorHAnsi"/>
               </w:rPr>
               <w:t>1</w:t>
             </w:r>
@@ -36409,6 +36756,9 @@
           <w:p>
             <w:pPr>
               <w:jc w:val="center"/>
+              <w:rPr>
+                <w:rFonts w:asciiTheme="minorHAnsi" w:hAnsiTheme="minorHAnsi" w:cstheme="minorHAnsi"/>
+              </w:rPr>
             </w:pPr>
           </w:p>
         </w:tc>
@@ -36419,8 +36769,14 @@
           <w:p>
             <w:pPr>
               <w:jc w:val="center"/>
-            </w:pPr>
-            <w:r>
+              <w:rPr>
+                <w:rFonts w:asciiTheme="minorHAnsi" w:hAnsiTheme="minorHAnsi" w:cstheme="minorHAnsi"/>
+              </w:rPr>
+            </w:pPr>
+            <w:r>
+              <w:rPr>
+                <w:rFonts w:asciiTheme="minorHAnsi" w:hAnsiTheme="minorHAnsi" w:cstheme="minorHAnsi"/>
+              </w:rPr>
               <w:t>-</w:t>
             </w:r>
           </w:p>
@@ -36435,13 +36791,13 @@
             <w:pPr>
               <w:jc w:val="center"/>
               <w:rPr>
-                <w:rFonts w:ascii="Courier New" w:hAnsi="Courier New" w:cs="Courier New"/>
+                <w:rFonts w:asciiTheme="minorHAnsi" w:hAnsiTheme="minorHAnsi" w:cstheme="minorHAnsi"/>
               </w:rPr>
             </w:pPr>
             <w:proofErr w:type="spellStart"/>
             <w:r>
               <w:rPr>
-                <w:rFonts w:ascii="Courier New" w:hAnsi="Courier New" w:cs="Courier New"/>
+                <w:rFonts w:asciiTheme="minorHAnsi" w:hAnsiTheme="minorHAnsi" w:cstheme="minorHAnsi"/>
               </w:rPr>
               <w:t>ori</w:t>
             </w:r>
@@ -36455,10 +36811,13 @@
           <w:p>
             <w:pPr>
               <w:jc w:val="center"/>
-            </w:pPr>
-            <w:r>
-              <w:rPr>
-                <w:rFonts w:ascii="Calibri" w:hAnsi="Calibri"/>
+              <w:rPr>
+                <w:rFonts w:asciiTheme="minorHAnsi" w:hAnsiTheme="minorHAnsi" w:cstheme="minorHAnsi"/>
+              </w:rPr>
+            </w:pPr>
+            <w:r>
+              <w:rPr>
+                <w:rFonts w:asciiTheme="minorHAnsi" w:hAnsiTheme="minorHAnsi" w:cstheme="minorHAnsi"/>
               </w:rPr>
               <w:t>001101</w:t>
             </w:r>
@@ -36471,6 +36830,9 @@
           <w:p>
             <w:pPr>
               <w:jc w:val="center"/>
+              <w:rPr>
+                <w:rFonts w:asciiTheme="minorHAnsi" w:hAnsiTheme="minorHAnsi" w:cstheme="minorHAnsi"/>
+              </w:rPr>
             </w:pPr>
           </w:p>
         </w:tc>
@@ -36482,11 +36844,13 @@
             <w:pPr>
               <w:jc w:val="center"/>
               <w:rPr>
-                <w:b/>
-              </w:rPr>
-            </w:pPr>
-            <w:r>
-              <w:rPr>
+                <w:rFonts w:asciiTheme="minorHAnsi" w:hAnsiTheme="minorHAnsi" w:cstheme="minorHAnsi"/>
+                <w:b/>
+              </w:rPr>
+            </w:pPr>
+            <w:r>
+              <w:rPr>
+                <w:rFonts w:asciiTheme="minorHAnsi" w:hAnsiTheme="minorHAnsi" w:cstheme="minorHAnsi"/>
                 <w:b/>
               </w:rPr>
               <w:t>1</w:t>
@@ -36501,11 +36865,34 @@
             <w:pPr>
               <w:jc w:val="center"/>
               <w:rPr>
-                <w:b/>
-              </w:rPr>
-            </w:pPr>
-            <w:r>
-              <w:rPr>
+                <w:rFonts w:asciiTheme="minorHAnsi" w:hAnsiTheme="minorHAnsi" w:cstheme="minorHAnsi"/>
+                <w:b/>
+              </w:rPr>
+            </w:pPr>
+            <w:r>
+              <w:rPr>
+                <w:rFonts w:asciiTheme="minorHAnsi" w:hAnsiTheme="minorHAnsi" w:cstheme="minorHAnsi"/>
+                <w:b/>
+              </w:rPr>
+              <w:t>0</w:t>
+            </w:r>
+          </w:p>
+        </w:tc>
+        <w:tc>
+          <w:tcPr>
+            <w:tcW w:w="378" w:type="pct"/>
+          </w:tcPr>
+          <w:p>
+            <w:pPr>
+              <w:jc w:val="center"/>
+              <w:rPr>
+                <w:rFonts w:asciiTheme="minorHAnsi" w:hAnsiTheme="minorHAnsi" w:cstheme="minorHAnsi"/>
+                <w:b/>
+              </w:rPr>
+            </w:pPr>
+            <w:r>
+              <w:rPr>
+                <w:rFonts w:asciiTheme="minorHAnsi" w:hAnsiTheme="minorHAnsi" w:cstheme="minorHAnsi"/>
                 <w:b/>
               </w:rPr>
               <w:t>1</w:t>
@@ -36514,36 +36901,40 @@
         </w:tc>
         <w:tc>
           <w:tcPr>
-            <w:tcW w:w="378" w:type="pct"/>
+            <w:tcW w:w="405" w:type="pct"/>
           </w:tcPr>
           <w:p>
             <w:pPr>
               <w:jc w:val="center"/>
               <w:rPr>
-                <w:b/>
-              </w:rPr>
-            </w:pPr>
-            <w:r>
-              <w:rPr>
-                <w:b/>
-              </w:rPr>
-              <w:t>1</w:t>
-            </w:r>
-          </w:p>
-        </w:tc>
-        <w:tc>
-          <w:tcPr>
-            <w:tcW w:w="405" w:type="pct"/>
+                <w:rFonts w:asciiTheme="minorHAnsi" w:hAnsiTheme="minorHAnsi" w:cstheme="minorHAnsi"/>
+                <w:b/>
+              </w:rPr>
+            </w:pPr>
+            <w:r>
+              <w:rPr>
+                <w:rFonts w:asciiTheme="minorHAnsi" w:hAnsiTheme="minorHAnsi" w:cstheme="minorHAnsi"/>
+                <w:b/>
+              </w:rPr>
+              <w:t>0</w:t>
+            </w:r>
+          </w:p>
+        </w:tc>
+        <w:tc>
+          <w:tcPr>
+            <w:tcW w:w="572" w:type="pct"/>
           </w:tcPr>
           <w:p>
             <w:pPr>
               <w:jc w:val="center"/>
               <w:rPr>
-                <w:b/>
-              </w:rPr>
-            </w:pPr>
-            <w:r>
-              <w:rPr>
+                <w:rFonts w:asciiTheme="minorHAnsi" w:hAnsiTheme="minorHAnsi" w:cstheme="minorHAnsi"/>
+                <w:b/>
+              </w:rPr>
+            </w:pPr>
+            <w:r>
+              <w:rPr>
+                <w:rFonts w:asciiTheme="minorHAnsi" w:hAnsiTheme="minorHAnsi" w:cstheme="minorHAnsi"/>
                 <w:b/>
               </w:rPr>
               <w:t>0</w:t>
@@ -36552,17 +36943,19 @@
         </w:tc>
         <w:tc>
           <w:tcPr>
-            <w:tcW w:w="572" w:type="pct"/>
+            <w:tcW w:w="579" w:type="pct"/>
           </w:tcPr>
           <w:p>
             <w:pPr>
               <w:jc w:val="center"/>
               <w:rPr>
-                <w:b/>
-              </w:rPr>
-            </w:pPr>
-            <w:r>
-              <w:rPr>
+                <w:rFonts w:asciiTheme="minorHAnsi" w:hAnsiTheme="minorHAnsi" w:cstheme="minorHAnsi"/>
+                <w:b/>
+              </w:rPr>
+            </w:pPr>
+            <w:r>
+              <w:rPr>
+                <w:rFonts w:asciiTheme="minorHAnsi" w:hAnsiTheme="minorHAnsi" w:cstheme="minorHAnsi"/>
                 <w:b/>
               </w:rPr>
               <w:t>0</w:t>
@@ -36571,17 +36964,42 @@
         </w:tc>
         <w:tc>
           <w:tcPr>
-            <w:tcW w:w="579" w:type="pct"/>
+            <w:tcW w:w="489" w:type="pct"/>
           </w:tcPr>
           <w:p>
             <w:pPr>
               <w:jc w:val="center"/>
               <w:rPr>
-                <w:b/>
-              </w:rPr>
-            </w:pPr>
-            <w:r>
-              <w:rPr>
+                <w:rFonts w:asciiTheme="minorHAnsi" w:hAnsiTheme="minorHAnsi" w:cstheme="minorHAnsi"/>
+                <w:b/>
+                <w:color w:val="FF0000"/>
+              </w:rPr>
+            </w:pPr>
+            <w:r>
+              <w:rPr>
+                <w:rFonts w:asciiTheme="minorHAnsi" w:hAnsiTheme="minorHAnsi" w:cstheme="minorHAnsi"/>
+                <w:b/>
+                <w:color w:val="FF0000"/>
+              </w:rPr>
+              <w:t>10</w:t>
+            </w:r>
+          </w:p>
+        </w:tc>
+        <w:tc>
+          <w:tcPr>
+            <w:tcW w:w="335" w:type="pct"/>
+          </w:tcPr>
+          <w:p>
+            <w:pPr>
+              <w:jc w:val="center"/>
+              <w:rPr>
+                <w:rFonts w:asciiTheme="minorHAnsi" w:hAnsiTheme="minorHAnsi" w:cstheme="minorHAnsi"/>
+                <w:b/>
+              </w:rPr>
+            </w:pPr>
+            <w:r>
+              <w:rPr>
+                <w:rFonts w:asciiTheme="minorHAnsi" w:hAnsiTheme="minorHAnsi" w:cstheme="minorHAnsi"/>
                 <w:b/>
               </w:rPr>
               <w:t>0</w:t>
@@ -36590,71 +37008,36 @@
         </w:tc>
         <w:tc>
           <w:tcPr>
-            <w:tcW w:w="489" w:type="pct"/>
+            <w:tcW w:w="113" w:type="pct"/>
           </w:tcPr>
           <w:p>
             <w:pPr>
               <w:jc w:val="center"/>
               <w:rPr>
-                <w:b/>
-              </w:rPr>
-            </w:pPr>
-            <w:r>
-              <w:rPr>
-                <w:b/>
-              </w:rPr>
-              <w:t>10</w:t>
-            </w:r>
-          </w:p>
-        </w:tc>
-        <w:tc>
-          <w:tcPr>
-            <w:tcW w:w="335" w:type="pct"/>
+                <w:rFonts w:asciiTheme="minorHAnsi" w:hAnsiTheme="minorHAnsi" w:cstheme="minorHAnsi"/>
+                <w:b/>
+              </w:rPr>
+            </w:pPr>
+          </w:p>
+        </w:tc>
+        <w:tc>
+          <w:tcPr>
+            <w:tcW w:w="113" w:type="pct"/>
           </w:tcPr>
           <w:p>
             <w:pPr>
               <w:jc w:val="center"/>
               <w:rPr>
-                <w:b/>
-              </w:rPr>
-            </w:pPr>
-            <w:r>
-              <w:rPr>
-                <w:b/>
-              </w:rPr>
-              <w:t>0</w:t>
-            </w:r>
-          </w:p>
-        </w:tc>
-        <w:tc>
-          <w:tcPr>
-            <w:tcW w:w="113" w:type="pct"/>
-          </w:tcPr>
-          <w:p>
-            <w:pPr>
-              <w:jc w:val="center"/>
-              <w:rPr>
-                <w:b/>
-              </w:rPr>
-            </w:pPr>
-          </w:p>
-        </w:tc>
-        <w:tc>
-          <w:tcPr>
-            <w:tcW w:w="113" w:type="pct"/>
-          </w:tcPr>
-          <w:p>
-            <w:pPr>
-              <w:jc w:val="center"/>
-              <w:rPr>
-                <w:b/>
-              </w:rPr>
-            </w:pPr>
-            <w:r>
-              <w:rPr>
-                <w:b/>
-              </w:rPr>
-              <w:t>100101</w:t>
+                <w:rFonts w:asciiTheme="minorHAnsi" w:hAnsiTheme="minorHAnsi" w:cstheme="minorHAnsi"/>
+                <w:b/>
+              </w:rPr>
+            </w:pPr>
+            <w:r>
+              <w:rPr>
+                <w:rFonts w:asciiTheme="minorHAnsi" w:hAnsiTheme="minorHAnsi" w:cstheme="minorHAnsi"/>
+                <w:b/>
+              </w:rPr>
+              <w:t>-</w:t>
             </w:r>
           </w:p>
         </w:tc>
@@ -36668,13 +37051,13 @@
             <w:pPr>
               <w:jc w:val="center"/>
               <w:rPr>
-                <w:rFonts w:ascii="Courier New" w:hAnsi="Courier New" w:cs="Courier New"/>
+                <w:rFonts w:asciiTheme="minorHAnsi" w:hAnsiTheme="minorHAnsi" w:cstheme="minorHAnsi"/>
               </w:rPr>
             </w:pPr>
             <w:proofErr w:type="spellStart"/>
             <w:r>
               <w:rPr>
-                <w:rFonts w:ascii="Courier New" w:hAnsi="Courier New" w:cs="Courier New"/>
+                <w:rFonts w:asciiTheme="minorHAnsi" w:hAnsiTheme="minorHAnsi" w:cstheme="minorHAnsi"/>
               </w:rPr>
               <w:t>bne</w:t>
             </w:r>
@@ -36688,10 +37071,13 @@
           <w:p>
             <w:pPr>
               <w:jc w:val="center"/>
-            </w:pPr>
-            <w:r>
-              <w:rPr>
-                <w:rFonts w:ascii="Calibri" w:hAnsi="Calibri"/>
+              <w:rPr>
+                <w:rFonts w:asciiTheme="minorHAnsi" w:hAnsiTheme="minorHAnsi" w:cstheme="minorHAnsi"/>
+              </w:rPr>
+            </w:pPr>
+            <w:r>
+              <w:rPr>
+                <w:rFonts w:asciiTheme="minorHAnsi" w:hAnsiTheme="minorHAnsi" w:cstheme="minorHAnsi"/>
               </w:rPr>
               <w:t>000101</w:t>
             </w:r>
@@ -36704,6 +37090,9 @@
           <w:p>
             <w:pPr>
               <w:jc w:val="center"/>
+              <w:rPr>
+                <w:rFonts w:asciiTheme="minorHAnsi" w:hAnsiTheme="minorHAnsi" w:cstheme="minorHAnsi"/>
+              </w:rPr>
             </w:pPr>
           </w:p>
         </w:tc>
@@ -36715,11 +37104,13 @@
             <w:pPr>
               <w:jc w:val="center"/>
               <w:rPr>
-                <w:b/>
-              </w:rPr>
-            </w:pPr>
-            <w:r>
-              <w:rPr>
+                <w:rFonts w:asciiTheme="minorHAnsi" w:hAnsiTheme="minorHAnsi" w:cstheme="minorHAnsi"/>
+                <w:b/>
+              </w:rPr>
+            </w:pPr>
+            <w:r>
+              <w:rPr>
+                <w:rFonts w:asciiTheme="minorHAnsi" w:hAnsiTheme="minorHAnsi" w:cstheme="minorHAnsi"/>
                 <w:b/>
               </w:rPr>
               <w:t>0</w:t>
@@ -36734,11 +37125,13 @@
             <w:pPr>
               <w:jc w:val="center"/>
               <w:rPr>
-                <w:b/>
-              </w:rPr>
-            </w:pPr>
-            <w:r>
-              <w:rPr>
+                <w:rFonts w:asciiTheme="minorHAnsi" w:hAnsiTheme="minorHAnsi" w:cstheme="minorHAnsi"/>
+                <w:b/>
+              </w:rPr>
+            </w:pPr>
+            <w:r>
+              <w:rPr>
+                <w:rFonts w:asciiTheme="minorHAnsi" w:hAnsiTheme="minorHAnsi" w:cstheme="minorHAnsi"/>
                 <w:b/>
               </w:rPr>
               <w:t>X</w:t>
@@ -36753,11 +37146,13 @@
             <w:pPr>
               <w:jc w:val="center"/>
               <w:rPr>
-                <w:b/>
-              </w:rPr>
-            </w:pPr>
-            <w:r>
-              <w:rPr>
+                <w:rFonts w:asciiTheme="minorHAnsi" w:hAnsiTheme="minorHAnsi" w:cstheme="minorHAnsi"/>
+                <w:b/>
+              </w:rPr>
+            </w:pPr>
+            <w:r>
+              <w:rPr>
+                <w:rFonts w:asciiTheme="minorHAnsi" w:hAnsiTheme="minorHAnsi" w:cstheme="minorHAnsi"/>
                 <w:b/>
               </w:rPr>
               <w:t>0</w:t>
@@ -36772,9 +37167,17 @@
             <w:pPr>
               <w:jc w:val="center"/>
               <w:rPr>
-                <w:b/>
-              </w:rPr>
-            </w:pPr>
+                <w:rFonts w:asciiTheme="minorHAnsi" w:hAnsiTheme="minorHAnsi" w:cstheme="minorHAnsi"/>
+                <w:b/>
+              </w:rPr>
+            </w:pPr>
+            <w:r>
+              <w:rPr>
+                <w:rFonts w:asciiTheme="minorHAnsi" w:hAnsiTheme="minorHAnsi" w:cstheme="minorHAnsi"/>
+                <w:b/>
+              </w:rPr>
+              <w:t>1</w:t>
+            </w:r>
           </w:p>
         </w:tc>
         <w:tc>
@@ -36785,11 +37188,13 @@
             <w:pPr>
               <w:jc w:val="center"/>
               <w:rPr>
-                <w:b/>
-              </w:rPr>
-            </w:pPr>
-            <w:r>
-              <w:rPr>
+                <w:rFonts w:asciiTheme="minorHAnsi" w:hAnsiTheme="minorHAnsi" w:cstheme="minorHAnsi"/>
+                <w:b/>
+              </w:rPr>
+            </w:pPr>
+            <w:r>
+              <w:rPr>
+                <w:rFonts w:asciiTheme="minorHAnsi" w:hAnsiTheme="minorHAnsi" w:cstheme="minorHAnsi"/>
                 <w:b/>
               </w:rPr>
               <w:t>0</w:t>
@@ -36804,11 +37209,13 @@
             <w:pPr>
               <w:jc w:val="center"/>
               <w:rPr>
-                <w:b/>
-              </w:rPr>
-            </w:pPr>
-            <w:r>
-              <w:rPr>
+                <w:rFonts w:asciiTheme="minorHAnsi" w:hAnsiTheme="minorHAnsi" w:cstheme="minorHAnsi"/>
+                <w:b/>
+              </w:rPr>
+            </w:pPr>
+            <w:r>
+              <w:rPr>
+                <w:rFonts w:asciiTheme="minorHAnsi" w:hAnsiTheme="minorHAnsi" w:cstheme="minorHAnsi"/>
                 <w:b/>
               </w:rPr>
               <w:t>X</w:t>
@@ -36823,9 +37230,19 @@
             <w:pPr>
               <w:jc w:val="center"/>
               <w:rPr>
-                <w:b/>
-              </w:rPr>
-            </w:pPr>
+                <w:rFonts w:asciiTheme="minorHAnsi" w:hAnsiTheme="minorHAnsi" w:cstheme="minorHAnsi"/>
+                <w:b/>
+                <w:color w:val="FF0000"/>
+              </w:rPr>
+            </w:pPr>
+            <w:r>
+              <w:rPr>
+                <w:rFonts w:asciiTheme="minorHAnsi" w:hAnsiTheme="minorHAnsi" w:cstheme="minorHAnsi"/>
+                <w:b/>
+                <w:color w:val="FF0000"/>
+              </w:rPr>
+              <w:t>01</w:t>
+            </w:r>
           </w:p>
         </w:tc>
         <w:tc>
@@ -36836,11 +37253,13 @@
             <w:pPr>
               <w:jc w:val="center"/>
               <w:rPr>
-                <w:b/>
-              </w:rPr>
-            </w:pPr>
-            <w:r>
-              <w:rPr>
+                <w:rFonts w:asciiTheme="minorHAnsi" w:hAnsiTheme="minorHAnsi" w:cstheme="minorHAnsi"/>
+                <w:b/>
+              </w:rPr>
+            </w:pPr>
+            <w:r>
+              <w:rPr>
+                <w:rFonts w:asciiTheme="minorHAnsi" w:hAnsiTheme="minorHAnsi" w:cstheme="minorHAnsi"/>
                 <w:b/>
               </w:rPr>
               <w:t>0</w:t>
@@ -36855,6 +37274,7 @@
             <w:pPr>
               <w:jc w:val="center"/>
               <w:rPr>
+                <w:rFonts w:asciiTheme="minorHAnsi" w:hAnsiTheme="minorHAnsi" w:cstheme="minorHAnsi"/>
                 <w:b/>
               </w:rPr>
             </w:pPr>
@@ -36868,10 +37288,17 @@
             <w:pPr>
               <w:jc w:val="center"/>
               <w:rPr>
-                <w:rFonts w:ascii="Calibri" w:hAnsi="Calibri"/>
-                <w:b/>
-              </w:rPr>
-            </w:pPr>
+                <w:rFonts w:asciiTheme="minorHAnsi" w:hAnsiTheme="minorHAnsi" w:cstheme="minorHAnsi"/>
+                <w:b/>
+              </w:rPr>
+            </w:pPr>
+            <w:r>
+              <w:rPr>
+                <w:rFonts w:asciiTheme="minorHAnsi" w:hAnsiTheme="minorHAnsi" w:cstheme="minorHAnsi"/>
+                <w:b/>
+              </w:rPr>
+              <w:t>-</w:t>
+            </w:r>
           </w:p>
         </w:tc>
       </w:tr>
@@ -36884,13 +37311,13 @@
             <w:pPr>
               <w:jc w:val="center"/>
               <w:rPr>
-                <w:rFonts w:ascii="Courier New" w:hAnsi="Courier New" w:cs="Courier New"/>
+                <w:rFonts w:asciiTheme="minorHAnsi" w:hAnsiTheme="minorHAnsi" w:cstheme="minorHAnsi"/>
               </w:rPr>
             </w:pPr>
             <w:proofErr w:type="spellStart"/>
             <w:r>
               <w:rPr>
-                <w:rFonts w:ascii="Courier New" w:hAnsi="Courier New" w:cs="Courier New"/>
+                <w:rFonts w:asciiTheme="minorHAnsi" w:hAnsiTheme="minorHAnsi" w:cstheme="minorHAnsi"/>
               </w:rPr>
               <w:t>xori</w:t>
             </w:r>
@@ -36905,12 +37332,12 @@
             <w:pPr>
               <w:jc w:val="center"/>
               <w:rPr>
-                <w:rFonts w:ascii="Calibri" w:hAnsi="Calibri"/>
-              </w:rPr>
-            </w:pPr>
-            <w:r>
-              <w:rPr>
-                <w:rFonts w:ascii="Calibri" w:hAnsi="Calibri"/>
+                <w:rFonts w:asciiTheme="minorHAnsi" w:hAnsiTheme="minorHAnsi" w:cstheme="minorHAnsi"/>
+              </w:rPr>
+            </w:pPr>
+            <w:r>
+              <w:rPr>
+                <w:rFonts w:asciiTheme="minorHAnsi" w:hAnsiTheme="minorHAnsi" w:cstheme="minorHAnsi"/>
               </w:rPr>
               <w:t>001110</w:t>
             </w:r>
@@ -36923,6 +37350,9 @@
           <w:p>
             <w:pPr>
               <w:jc w:val="center"/>
+              <w:rPr>
+                <w:rFonts w:asciiTheme="minorHAnsi" w:hAnsiTheme="minorHAnsi" w:cstheme="minorHAnsi"/>
+              </w:rPr>
             </w:pPr>
           </w:p>
         </w:tc>
@@ -36934,9 +37364,17 @@
             <w:pPr>
               <w:jc w:val="center"/>
               <w:rPr>
-                <w:b/>
-              </w:rPr>
-            </w:pPr>
+                <w:rFonts w:asciiTheme="minorHAnsi" w:hAnsiTheme="minorHAnsi" w:cstheme="minorHAnsi"/>
+                <w:b/>
+              </w:rPr>
+            </w:pPr>
+            <w:r>
+              <w:rPr>
+                <w:rFonts w:asciiTheme="minorHAnsi" w:hAnsiTheme="minorHAnsi" w:cstheme="minorHAnsi"/>
+                <w:b/>
+              </w:rPr>
+              <w:t>1</w:t>
+            </w:r>
           </w:p>
         </w:tc>
         <w:tc>
@@ -36947,9 +37385,17 @@
             <w:pPr>
               <w:jc w:val="center"/>
               <w:rPr>
-                <w:b/>
-              </w:rPr>
-            </w:pPr>
+                <w:rFonts w:asciiTheme="minorHAnsi" w:hAnsiTheme="minorHAnsi" w:cstheme="minorHAnsi"/>
+                <w:b/>
+              </w:rPr>
+            </w:pPr>
+            <w:r>
+              <w:rPr>
+                <w:rFonts w:asciiTheme="minorHAnsi" w:hAnsiTheme="minorHAnsi" w:cstheme="minorHAnsi"/>
+                <w:b/>
+              </w:rPr>
+              <w:t>0</w:t>
+            </w:r>
           </w:p>
         </w:tc>
         <w:tc>
@@ -36960,11 +37406,13 @@
             <w:pPr>
               <w:jc w:val="center"/>
               <w:rPr>
-                <w:b/>
-              </w:rPr>
-            </w:pPr>
-            <w:r>
-              <w:rPr>
+                <w:rFonts w:asciiTheme="minorHAnsi" w:hAnsiTheme="minorHAnsi" w:cstheme="minorHAnsi"/>
+                <w:b/>
+              </w:rPr>
+            </w:pPr>
+            <w:r>
+              <w:rPr>
+                <w:rFonts w:asciiTheme="minorHAnsi" w:hAnsiTheme="minorHAnsi" w:cstheme="minorHAnsi"/>
                 <w:b/>
               </w:rPr>
               <w:t>1</w:t>
@@ -36979,9 +37427,17 @@
             <w:pPr>
               <w:jc w:val="center"/>
               <w:rPr>
-                <w:b/>
-              </w:rPr>
-            </w:pPr>
+                <w:rFonts w:asciiTheme="minorHAnsi" w:hAnsiTheme="minorHAnsi" w:cstheme="minorHAnsi"/>
+                <w:b/>
+              </w:rPr>
+            </w:pPr>
+            <w:r>
+              <w:rPr>
+                <w:rFonts w:asciiTheme="minorHAnsi" w:hAnsiTheme="minorHAnsi" w:cstheme="minorHAnsi"/>
+                <w:b/>
+              </w:rPr>
+              <w:t>0</w:t>
+            </w:r>
           </w:p>
         </w:tc>
         <w:tc>
@@ -36992,9 +37448,17 @@
             <w:pPr>
               <w:jc w:val="center"/>
               <w:rPr>
-                <w:b/>
-              </w:rPr>
-            </w:pPr>
+                <w:rFonts w:asciiTheme="minorHAnsi" w:hAnsiTheme="minorHAnsi" w:cstheme="minorHAnsi"/>
+                <w:b/>
+              </w:rPr>
+            </w:pPr>
+            <w:r>
+              <w:rPr>
+                <w:rFonts w:asciiTheme="minorHAnsi" w:hAnsiTheme="minorHAnsi" w:cstheme="minorHAnsi"/>
+                <w:b/>
+              </w:rPr>
+              <w:t>0</w:t>
+            </w:r>
           </w:p>
         </w:tc>
         <w:tc>
@@ -37005,9 +37469,17 @@
             <w:pPr>
               <w:jc w:val="center"/>
               <w:rPr>
-                <w:b/>
-              </w:rPr>
-            </w:pPr>
+                <w:rFonts w:asciiTheme="minorHAnsi" w:hAnsiTheme="minorHAnsi" w:cstheme="minorHAnsi"/>
+                <w:b/>
+              </w:rPr>
+            </w:pPr>
+            <w:r>
+              <w:rPr>
+                <w:rFonts w:asciiTheme="minorHAnsi" w:hAnsiTheme="minorHAnsi" w:cstheme="minorHAnsi"/>
+                <w:b/>
+              </w:rPr>
+              <w:t>0</w:t>
+            </w:r>
           </w:p>
         </w:tc>
         <w:tc>
@@ -37018,12 +37490,16 @@
             <w:pPr>
               <w:jc w:val="center"/>
               <w:rPr>
-                <w:b/>
-              </w:rPr>
-            </w:pPr>
-            <w:r>
-              <w:rPr>
-                <w:b/>
+                <w:rFonts w:asciiTheme="minorHAnsi" w:hAnsiTheme="minorHAnsi" w:cstheme="minorHAnsi"/>
+                <w:b/>
+                <w:color w:val="FF0000"/>
+              </w:rPr>
+            </w:pPr>
+            <w:r>
+              <w:rPr>
+                <w:rFonts w:asciiTheme="minorHAnsi" w:hAnsiTheme="minorHAnsi" w:cstheme="minorHAnsi"/>
+                <w:b/>
+                <w:color w:val="FF0000"/>
               </w:rPr>
               <w:t>10</w:t>
             </w:r>
@@ -37037,11 +37513,13 @@
             <w:pPr>
               <w:jc w:val="center"/>
               <w:rPr>
-                <w:b/>
-              </w:rPr>
-            </w:pPr>
-            <w:r>
-              <w:rPr>
+                <w:rFonts w:asciiTheme="minorHAnsi" w:hAnsiTheme="minorHAnsi" w:cstheme="minorHAnsi"/>
+                <w:b/>
+              </w:rPr>
+            </w:pPr>
+            <w:r>
+              <w:rPr>
+                <w:rFonts w:asciiTheme="minorHAnsi" w:hAnsiTheme="minorHAnsi" w:cstheme="minorHAnsi"/>
                 <w:b/>
               </w:rPr>
               <w:t>0</w:t>
@@ -37056,6 +37534,7 @@
             <w:pPr>
               <w:jc w:val="center"/>
               <w:rPr>
+                <w:rFonts w:asciiTheme="minorHAnsi" w:hAnsiTheme="minorHAnsi" w:cstheme="minorHAnsi"/>
                 <w:b/>
               </w:rPr>
             </w:pPr>
@@ -37069,16 +37548,16 @@
             <w:pPr>
               <w:jc w:val="center"/>
               <w:rPr>
-                <w:rFonts w:ascii="Calibri" w:hAnsi="Calibri"/>
-                <w:b/>
-              </w:rPr>
-            </w:pPr>
-            <w:r>
-              <w:rPr>
-                <w:rFonts w:ascii="Calibri" w:hAnsi="Calibri"/>
-                <w:b/>
-              </w:rPr>
-              <w:t>??????</w:t>
+                <w:rFonts w:asciiTheme="minorHAnsi" w:hAnsiTheme="minorHAnsi" w:cstheme="minorHAnsi"/>
+                <w:b/>
+              </w:rPr>
+            </w:pPr>
+            <w:r>
+              <w:rPr>
+                <w:rFonts w:asciiTheme="minorHAnsi" w:hAnsiTheme="minorHAnsi" w:cstheme="minorHAnsi"/>
+                <w:b/>
+              </w:rPr>
+              <w:t>-</w:t>
             </w:r>
           </w:p>
         </w:tc>
@@ -39436,7 +39915,7 @@
       </w:r>
     </w:p>
     <w:sectPr>
-      <w:footerReference w:type="default" r:id="rId27"/>
+      <w:footerReference w:type="default" r:id="rId26"/>
       <w:pgSz w:w="12240" w:h="15840" w:code="1"/>
       <w:pgMar w:top="1440" w:right="1440" w:bottom="1440" w:left="1440" w:header="720" w:footer="720" w:gutter="0"/>
       <w:cols w:space="720"/>
@@ -40255,6 +40734,119 @@
     </w:lvl>
   </w:abstractNum>
   <w:abstractNum w:abstractNumId="4" w15:restartNumberingAfterBreak="0">
+    <w:nsid w:val="1A753862"/>
+    <w:multiLevelType w:val="hybridMultilevel"/>
+    <w:tmpl w:val="51F492C2"/>
+    <w:lvl w:ilvl="0" w:tplc="7ED67282">
+      <w:numFmt w:val="bullet"/>
+      <w:lvlText w:val="-"/>
+      <w:lvlJc w:val="left"/>
+      <w:pPr>
+        <w:ind w:left="630" w:hanging="360"/>
+      </w:pPr>
+      <w:rPr>
+        <w:rFonts w:ascii="Calibri" w:eastAsia="Times New Roman" w:hAnsi="Calibri" w:cs="Calibri" w:hint="default"/>
+        <w:b/>
+      </w:rPr>
+    </w:lvl>
+    <w:lvl w:ilvl="1" w:tplc="04090003" w:tentative="1">
+      <w:start w:val="1"/>
+      <w:numFmt w:val="bullet"/>
+      <w:lvlText w:val="o"/>
+      <w:lvlJc w:val="left"/>
+      <w:pPr>
+        <w:ind w:left="1350" w:hanging="360"/>
+      </w:pPr>
+      <w:rPr>
+        <w:rFonts w:ascii="Courier New" w:hAnsi="Courier New" w:cs="Courier New" w:hint="default"/>
+      </w:rPr>
+    </w:lvl>
+    <w:lvl w:ilvl="2" w:tplc="04090005" w:tentative="1">
+      <w:start w:val="1"/>
+      <w:numFmt w:val="bullet"/>
+      <w:lvlText w:val=""/>
+      <w:lvlJc w:val="left"/>
+      <w:pPr>
+        <w:ind w:left="2070" w:hanging="360"/>
+      </w:pPr>
+      <w:rPr>
+        <w:rFonts w:ascii="Wingdings" w:hAnsi="Wingdings" w:hint="default"/>
+      </w:rPr>
+    </w:lvl>
+    <w:lvl w:ilvl="3" w:tplc="04090001" w:tentative="1">
+      <w:start w:val="1"/>
+      <w:numFmt w:val="bullet"/>
+      <w:lvlText w:val=""/>
+      <w:lvlJc w:val="left"/>
+      <w:pPr>
+        <w:ind w:left="2790" w:hanging="360"/>
+      </w:pPr>
+      <w:rPr>
+        <w:rFonts w:ascii="Symbol" w:hAnsi="Symbol" w:hint="default"/>
+      </w:rPr>
+    </w:lvl>
+    <w:lvl w:ilvl="4" w:tplc="04090003" w:tentative="1">
+      <w:start w:val="1"/>
+      <w:numFmt w:val="bullet"/>
+      <w:lvlText w:val="o"/>
+      <w:lvlJc w:val="left"/>
+      <w:pPr>
+        <w:ind w:left="3510" w:hanging="360"/>
+      </w:pPr>
+      <w:rPr>
+        <w:rFonts w:ascii="Courier New" w:hAnsi="Courier New" w:cs="Courier New" w:hint="default"/>
+      </w:rPr>
+    </w:lvl>
+    <w:lvl w:ilvl="5" w:tplc="04090005" w:tentative="1">
+      <w:start w:val="1"/>
+      <w:numFmt w:val="bullet"/>
+      <w:lvlText w:val=""/>
+      <w:lvlJc w:val="left"/>
+      <w:pPr>
+        <w:ind w:left="4230" w:hanging="360"/>
+      </w:pPr>
+      <w:rPr>
+        <w:rFonts w:ascii="Wingdings" w:hAnsi="Wingdings" w:hint="default"/>
+      </w:rPr>
+    </w:lvl>
+    <w:lvl w:ilvl="6" w:tplc="04090001" w:tentative="1">
+      <w:start w:val="1"/>
+      <w:numFmt w:val="bullet"/>
+      <w:lvlText w:val=""/>
+      <w:lvlJc w:val="left"/>
+      <w:pPr>
+        <w:ind w:left="4950" w:hanging="360"/>
+      </w:pPr>
+      <w:rPr>
+        <w:rFonts w:ascii="Symbol" w:hAnsi="Symbol" w:hint="default"/>
+      </w:rPr>
+    </w:lvl>
+    <w:lvl w:ilvl="7" w:tplc="04090003" w:tentative="1">
+      <w:start w:val="1"/>
+      <w:numFmt w:val="bullet"/>
+      <w:lvlText w:val="o"/>
+      <w:lvlJc w:val="left"/>
+      <w:pPr>
+        <w:ind w:left="5670" w:hanging="360"/>
+      </w:pPr>
+      <w:rPr>
+        <w:rFonts w:ascii="Courier New" w:hAnsi="Courier New" w:cs="Courier New" w:hint="default"/>
+      </w:rPr>
+    </w:lvl>
+    <w:lvl w:ilvl="8" w:tplc="04090005" w:tentative="1">
+      <w:start w:val="1"/>
+      <w:numFmt w:val="bullet"/>
+      <w:lvlText w:val=""/>
+      <w:lvlJc w:val="left"/>
+      <w:pPr>
+        <w:ind w:left="6390" w:hanging="360"/>
+      </w:pPr>
+      <w:rPr>
+        <w:rFonts w:ascii="Wingdings" w:hAnsi="Wingdings" w:hint="default"/>
+      </w:rPr>
+    </w:lvl>
+  </w:abstractNum>
+  <w:abstractNum w:abstractNumId="5" w15:restartNumberingAfterBreak="0">
     <w:nsid w:val="1B2230DD"/>
     <w:multiLevelType w:val="singleLevel"/>
     <w:tmpl w:val="007002F4"/>
@@ -40272,7 +40864,7 @@
       </w:pPr>
     </w:lvl>
   </w:abstractNum>
-  <w:abstractNum w:abstractNumId="5" w15:restartNumberingAfterBreak="0">
+  <w:abstractNum w:abstractNumId="6" w15:restartNumberingAfterBreak="0">
     <w:nsid w:val="1FCE59CD"/>
     <w:multiLevelType w:val="hybridMultilevel"/>
     <w:tmpl w:val="EA7A1042"/>
@@ -40361,7 +40953,7 @@
       </w:pPr>
     </w:lvl>
   </w:abstractNum>
-  <w:abstractNum w:abstractNumId="6" w15:restartNumberingAfterBreak="0">
+  <w:abstractNum w:abstractNumId="7" w15:restartNumberingAfterBreak="0">
     <w:nsid w:val="213103EE"/>
     <w:multiLevelType w:val="singleLevel"/>
     <w:tmpl w:val="0409000F"/>
@@ -40381,7 +40973,7 @@
       </w:rPr>
     </w:lvl>
   </w:abstractNum>
-  <w:abstractNum w:abstractNumId="7" w15:restartNumberingAfterBreak="0">
+  <w:abstractNum w:abstractNumId="8" w15:restartNumberingAfterBreak="0">
     <w:nsid w:val="226C35A5"/>
     <w:multiLevelType w:val="hybridMultilevel"/>
     <w:tmpl w:val="4D02A5C4"/>
@@ -40494,7 +41086,7 @@
       </w:rPr>
     </w:lvl>
   </w:abstractNum>
-  <w:abstractNum w:abstractNumId="8" w15:restartNumberingAfterBreak="0">
+  <w:abstractNum w:abstractNumId="9" w15:restartNumberingAfterBreak="0">
     <w:nsid w:val="22ED1228"/>
     <w:multiLevelType w:val="hybridMultilevel"/>
     <w:tmpl w:val="064E443C"/>
@@ -40583,7 +41175,7 @@
       </w:pPr>
     </w:lvl>
   </w:abstractNum>
-  <w:abstractNum w:abstractNumId="9" w15:restartNumberingAfterBreak="0">
+  <w:abstractNum w:abstractNumId="10" w15:restartNumberingAfterBreak="0">
     <w:nsid w:val="23994B51"/>
     <w:multiLevelType w:val="hybridMultilevel"/>
     <w:tmpl w:val="78D85D50"/>
@@ -40672,7 +41264,7 @@
       </w:pPr>
     </w:lvl>
   </w:abstractNum>
-  <w:abstractNum w:abstractNumId="10" w15:restartNumberingAfterBreak="0">
+  <w:abstractNum w:abstractNumId="11" w15:restartNumberingAfterBreak="0">
     <w:nsid w:val="26CD3058"/>
     <w:multiLevelType w:val="hybridMultilevel"/>
     <w:tmpl w:val="C10802A4"/>
@@ -40758,7 +41350,7 @@
       </w:pPr>
     </w:lvl>
   </w:abstractNum>
-  <w:abstractNum w:abstractNumId="11" w15:restartNumberingAfterBreak="0">
+  <w:abstractNum w:abstractNumId="12" w15:restartNumberingAfterBreak="0">
     <w:nsid w:val="2DAE2A05"/>
     <w:multiLevelType w:val="multilevel"/>
     <w:tmpl w:val="E6D8AB5A"/>
@@ -40874,7 +41466,7 @@
       </w:rPr>
     </w:lvl>
   </w:abstractNum>
-  <w:abstractNum w:abstractNumId="12" w15:restartNumberingAfterBreak="0">
+  <w:abstractNum w:abstractNumId="13" w15:restartNumberingAfterBreak="0">
     <w:nsid w:val="34501289"/>
     <w:multiLevelType w:val="hybridMultilevel"/>
     <w:tmpl w:val="B088D2E2"/>
@@ -40963,7 +41555,7 @@
       </w:pPr>
     </w:lvl>
   </w:abstractNum>
-  <w:abstractNum w:abstractNumId="13" w15:restartNumberingAfterBreak="0">
+  <w:abstractNum w:abstractNumId="14" w15:restartNumberingAfterBreak="0">
     <w:nsid w:val="38D91C22"/>
     <w:multiLevelType w:val="hybridMultilevel"/>
     <w:tmpl w:val="193ED634"/>
@@ -41076,7 +41668,7 @@
       </w:rPr>
     </w:lvl>
   </w:abstractNum>
-  <w:abstractNum w:abstractNumId="14" w15:restartNumberingAfterBreak="0">
+  <w:abstractNum w:abstractNumId="15" w15:restartNumberingAfterBreak="0">
     <w:nsid w:val="48E951E6"/>
     <w:multiLevelType w:val="hybridMultilevel"/>
     <w:tmpl w:val="4EBCD902"/>
@@ -41162,7 +41754,7 @@
       </w:pPr>
     </w:lvl>
   </w:abstractNum>
-  <w:abstractNum w:abstractNumId="15" w15:restartNumberingAfterBreak="0">
+  <w:abstractNum w:abstractNumId="16" w15:restartNumberingAfterBreak="0">
     <w:nsid w:val="56210918"/>
     <w:multiLevelType w:val="hybridMultilevel"/>
     <w:tmpl w:val="88548C7E"/>
@@ -41251,7 +41843,7 @@
       </w:pPr>
     </w:lvl>
   </w:abstractNum>
-  <w:abstractNum w:abstractNumId="16" w15:restartNumberingAfterBreak="0">
+  <w:abstractNum w:abstractNumId="17" w15:restartNumberingAfterBreak="0">
     <w:nsid w:val="5C2C4449"/>
     <w:multiLevelType w:val="hybridMultilevel"/>
     <w:tmpl w:val="D1068088"/>
@@ -41337,7 +41929,7 @@
       </w:pPr>
     </w:lvl>
   </w:abstractNum>
-  <w:abstractNum w:abstractNumId="17" w15:restartNumberingAfterBreak="0">
+  <w:abstractNum w:abstractNumId="18" w15:restartNumberingAfterBreak="0">
     <w:nsid w:val="620778B0"/>
     <w:multiLevelType w:val="hybridMultilevel"/>
     <w:tmpl w:val="87BA5EF8"/>
@@ -41426,7 +42018,7 @@
       </w:pPr>
     </w:lvl>
   </w:abstractNum>
-  <w:abstractNum w:abstractNumId="18" w15:restartNumberingAfterBreak="0">
+  <w:abstractNum w:abstractNumId="19" w15:restartNumberingAfterBreak="0">
     <w:nsid w:val="668253FF"/>
     <w:multiLevelType w:val="hybridMultilevel"/>
     <w:tmpl w:val="059A3B1A"/>
@@ -41515,7 +42107,7 @@
       </w:pPr>
     </w:lvl>
   </w:abstractNum>
-  <w:abstractNum w:abstractNumId="19" w15:restartNumberingAfterBreak="0">
+  <w:abstractNum w:abstractNumId="20" w15:restartNumberingAfterBreak="0">
     <w:nsid w:val="69081477"/>
     <w:multiLevelType w:val="multilevel"/>
     <w:tmpl w:val="AAEA6C6C"/>
@@ -41631,7 +42223,7 @@
       </w:rPr>
     </w:lvl>
   </w:abstractNum>
-  <w:abstractNum w:abstractNumId="20" w15:restartNumberingAfterBreak="0">
+  <w:abstractNum w:abstractNumId="21" w15:restartNumberingAfterBreak="0">
     <w:nsid w:val="77861555"/>
     <w:multiLevelType w:val="hybridMultilevel"/>
     <w:tmpl w:val="18164768"/>
@@ -41717,7 +42309,7 @@
       </w:pPr>
     </w:lvl>
   </w:abstractNum>
-  <w:abstractNum w:abstractNumId="21" w15:restartNumberingAfterBreak="0">
+  <w:abstractNum w:abstractNumId="22" w15:restartNumberingAfterBreak="0">
     <w:nsid w:val="7C4C32A5"/>
     <w:multiLevelType w:val="hybridMultilevel"/>
     <w:tmpl w:val="4A761616"/>
@@ -41806,7 +42398,7 @@
       </w:pPr>
     </w:lvl>
   </w:abstractNum>
-  <w:abstractNum w:abstractNumId="22" w15:restartNumberingAfterBreak="0">
+  <w:abstractNum w:abstractNumId="23" w15:restartNumberingAfterBreak="0">
     <w:nsid w:val="7F5B23EB"/>
     <w:multiLevelType w:val="hybridMultilevel"/>
     <w:tmpl w:val="398299C8"/>
@@ -41920,70 +42512,70 @@
     </w:lvl>
   </w:abstractNum>
   <w:num w:numId="1">
-    <w:abstractNumId w:val="4"/>
+    <w:abstractNumId w:val="5"/>
   </w:num>
   <w:num w:numId="2">
-    <w:abstractNumId w:val="6"/>
+    <w:abstractNumId w:val="7"/>
   </w:num>
   <w:num w:numId="3">
-    <w:abstractNumId w:val="14"/>
+    <w:abstractNumId w:val="15"/>
   </w:num>
   <w:num w:numId="4">
-    <w:abstractNumId w:val="4"/>
+    <w:abstractNumId w:val="5"/>
     <w:lvlOverride w:ilvl="0">
       <w:startOverride w:val="5"/>
     </w:lvlOverride>
   </w:num>
   <w:num w:numId="5">
-    <w:abstractNumId w:val="7"/>
+    <w:abstractNumId w:val="8"/>
   </w:num>
   <w:num w:numId="6">
-    <w:abstractNumId w:val="13"/>
+    <w:abstractNumId w:val="14"/>
   </w:num>
   <w:num w:numId="7">
-    <w:abstractNumId w:val="22"/>
+    <w:abstractNumId w:val="23"/>
   </w:num>
   <w:num w:numId="8">
-    <w:abstractNumId w:val="9"/>
+    <w:abstractNumId w:val="10"/>
   </w:num>
   <w:num w:numId="9">
-    <w:abstractNumId w:val="15"/>
+    <w:abstractNumId w:val="16"/>
   </w:num>
   <w:num w:numId="10">
-    <w:abstractNumId w:val="17"/>
+    <w:abstractNumId w:val="18"/>
   </w:num>
   <w:num w:numId="11">
-    <w:abstractNumId w:val="18"/>
+    <w:abstractNumId w:val="19"/>
   </w:num>
   <w:num w:numId="12">
     <w:abstractNumId w:val="2"/>
   </w:num>
   <w:num w:numId="13">
+    <w:abstractNumId w:val="13"/>
+  </w:num>
+  <w:num w:numId="14">
+    <w:abstractNumId w:val="22"/>
+  </w:num>
+  <w:num w:numId="15">
+    <w:abstractNumId w:val="9"/>
+  </w:num>
+  <w:num w:numId="16">
+    <w:abstractNumId w:val="6"/>
+  </w:num>
+  <w:num w:numId="17">
+    <w:abstractNumId w:val="21"/>
+  </w:num>
+  <w:num w:numId="18">
+    <w:abstractNumId w:val="20"/>
+  </w:num>
+  <w:num w:numId="19">
     <w:abstractNumId w:val="12"/>
   </w:num>
-  <w:num w:numId="14">
-    <w:abstractNumId w:val="21"/>
-  </w:num>
-  <w:num w:numId="15">
-    <w:abstractNumId w:val="8"/>
-  </w:num>
-  <w:num w:numId="16">
-    <w:abstractNumId w:val="5"/>
-  </w:num>
-  <w:num w:numId="17">
-    <w:abstractNumId w:val="20"/>
-  </w:num>
-  <w:num w:numId="18">
-    <w:abstractNumId w:val="19"/>
-  </w:num>
-  <w:num w:numId="19">
+  <w:num w:numId="20">
     <w:abstractNumId w:val="11"/>
   </w:num>
-  <w:num w:numId="20">
-    <w:abstractNumId w:val="10"/>
-  </w:num>
   <w:num w:numId="21">
-    <w:abstractNumId w:val="16"/>
+    <w:abstractNumId w:val="17"/>
   </w:num>
   <w:num w:numId="22">
     <w:abstractNumId w:val="0"/>
@@ -41993,6 +42585,9 @@
   </w:num>
   <w:num w:numId="24">
     <w:abstractNumId w:val="1"/>
+  </w:num>
+  <w:num w:numId="25">
+    <w:abstractNumId w:val="4"/>
   </w:num>
   <w:numIdMacAtCleanup w:val="19"/>
 </w:numbering>
@@ -43010,7 +43605,7 @@
 </file>
 
 <file path=customXml/itemProps1.xml><?xml version="1.0" encoding="utf-8"?>
-<ds:datastoreItem xmlns:ds="http://schemas.openxmlformats.org/officeDocument/2006/customXml" ds:itemID="{22CB0D7C-59B0-490C-998F-24D2DFCF108B}">
+<ds:datastoreItem xmlns:ds="http://schemas.openxmlformats.org/officeDocument/2006/customXml" ds:itemID="{960685D2-2885-490D-B194-06434FCE8386}">
   <ds:schemaRefs>
     <ds:schemaRef ds:uri="http://schemas.openxmlformats.org/officeDocument/2006/bibliography"/>
   </ds:schemaRefs>

</xml_diff>